<commit_message>
Atualização nos links dos documentos
</commit_message>
<xml_diff>
--- a/MARCO 1 28-05/0. GERENCIAR/GPR/contpatri/CONTPATRI_GPR_PGP_plano_de_gerencia_projeto_1.0.docx
+++ b/MARCO 1 28-05/0. GERENCIAR/GPR/contpatri/CONTPATRI_GPR_PGP_plano_de_gerencia_projeto_1.0.docx
@@ -1,6 +1,6 @@
 
 <file path=word/document.xml><?xml version="1.0" encoding="utf-8"?>
-<w:document xmlns:ve="http://schemas.openxmlformats.org/markup-compatibility/2006" xmlns:o="urn:schemas-microsoft-com:office:office" xmlns:r="http://schemas.openxmlformats.org/officeDocument/2006/relationships" xmlns:m="http://schemas.openxmlformats.org/officeDocument/2006/math" xmlns:v="urn:schemas-microsoft-com:vml" xmlns:wp="http://schemas.openxmlformats.org/drawingml/2006/wordprocessingDrawing" xmlns:w10="urn:schemas-microsoft-com:office:word" xmlns:w="http://schemas.openxmlformats.org/wordprocessingml/2006/main" xmlns:wne="http://schemas.microsoft.com/office/word/2006/wordml">
+<w:document xmlns:wpc="http://schemas.microsoft.com/office/word/2010/wordprocessingCanvas" xmlns:mc="http://schemas.openxmlformats.org/markup-compatibility/2006" xmlns:o="urn:schemas-microsoft-com:office:office" xmlns:r="http://schemas.openxmlformats.org/officeDocument/2006/relationships" xmlns:m="http://schemas.openxmlformats.org/officeDocument/2006/math" xmlns:v="urn:schemas-microsoft-com:vml" xmlns:wp14="http://schemas.microsoft.com/office/word/2010/wordprocessingDrawing" xmlns:wp="http://schemas.openxmlformats.org/drawingml/2006/wordprocessingDrawing" xmlns:w10="urn:schemas-microsoft-com:office:word" xmlns:w="http://schemas.openxmlformats.org/wordprocessingml/2006/main" xmlns:w14="http://schemas.microsoft.com/office/word/2010/wordml" xmlns:wpg="http://schemas.microsoft.com/office/word/2010/wordprocessingGroup" xmlns:wpi="http://schemas.microsoft.com/office/word/2010/wordprocessingInk" xmlns:wne="http://schemas.microsoft.com/office/word/2006/wordml" xmlns:wps="http://schemas.microsoft.com/office/word/2010/wordprocessingShape" mc:Ignorable="w14 wp14">
   <w:body>
     <w:p>
       <w:pPr>
@@ -10,14 +10,30 @@
           <w:lang w:val="pt-BR"/>
         </w:rPr>
       </w:pPr>
-      <w:fldSimple w:instr=" SUBJECT  \* MERGEFORMAT ">
-        <w:r>
-          <w:rPr>
-            <w:lang w:val="pt-BR"/>
-          </w:rPr>
-          <w:t>CONTPATRI</w:t>
-        </w:r>
-      </w:fldSimple>
+      <w:r>
+        <w:fldChar w:fldCharType="begin"/>
+      </w:r>
+      <w:r>
+        <w:rPr>
+          <w:lang w:val="pt-BR"/>
+        </w:rPr>
+        <w:instrText xml:space="preserve"> SUBJECT  \* MERGEFORMAT </w:instrText>
+      </w:r>
+      <w:r>
+        <w:fldChar w:fldCharType="separate"/>
+      </w:r>
+      <w:r>
+        <w:rPr>
+          <w:lang w:val="pt-BR"/>
+        </w:rPr>
+        <w:t>CONTPATRI</w:t>
+      </w:r>
+      <w:r>
+        <w:rPr>
+          <w:lang w:val="pt-BR"/>
+        </w:rPr>
+        <w:fldChar w:fldCharType="end"/>
+      </w:r>
     </w:p>
     <w:p>
       <w:pPr>
@@ -69,7 +85,7 @@
           <w:szCs w:val="28"/>
           <w:lang w:val="pt-BR"/>
         </w:rPr>
-        <w:t>Versão 1.0</w:t>
+        <w:t>Versão 1.1</w:t>
       </w:r>
     </w:p>
     <w:p>
@@ -103,7 +119,7 @@
           <w:lang w:val="pt-BR"/>
         </w:rPr>
         <w:sectPr>
-          <w:headerReference w:type="default" r:id="rId7"/>
+          <w:headerReference w:type="default" r:id="rId8"/>
           <w:pgSz w:w="12240" w:h="15840" w:code="1"/>
           <w:pgMar w:top="1417" w:right="1440" w:bottom="1417" w:left="1440" w:header="720" w:footer="720" w:gutter="0"/>
           <w:cols w:space="720"/>
@@ -145,7 +161,7 @@
           <w:insideV w:val="single" w:sz="6" w:space="0" w:color="auto"/>
         </w:tblBorders>
         <w:tblLayout w:type="fixed"/>
-        <w:tblLook w:val="0000"/>
+        <w:tblLook w:val="0000" w:firstRow="0" w:lastRow="0" w:firstColumn="0" w:lastColumn="0" w:noHBand="0" w:noVBand="0"/>
       </w:tblPr>
       <w:tblGrid>
         <w:gridCol w:w="2304"/>
@@ -389,7 +405,7 @@
       </w:tr>
       <w:tr>
         <w:tblPrEx>
-          <w:tblLook w:val="04A0"/>
+          <w:tblLook w:val="04A0" w:firstRow="1" w:lastRow="0" w:firstColumn="1" w:lastColumn="0" w:noHBand="0" w:noVBand="1"/>
         </w:tblPrEx>
         <w:tc>
           <w:tcPr>
@@ -512,6 +528,115 @@
           </w:p>
         </w:tc>
       </w:tr>
+      <w:tr>
+        <w:tblPrEx>
+          <w:tblLook w:val="04A0" w:firstRow="1" w:lastRow="0" w:firstColumn="1" w:lastColumn="0" w:noHBand="0" w:noVBand="1"/>
+        </w:tblPrEx>
+        <w:tc>
+          <w:tcPr>
+            <w:tcW w:w="2304" w:type="dxa"/>
+            <w:tcBorders>
+              <w:top w:val="single" w:sz="6" w:space="0" w:color="auto"/>
+              <w:left w:val="single" w:sz="6" w:space="0" w:color="auto"/>
+              <w:bottom w:val="single" w:sz="6" w:space="0" w:color="auto"/>
+              <w:right w:val="single" w:sz="6" w:space="0" w:color="auto"/>
+            </w:tcBorders>
+          </w:tcPr>
+          <w:p>
+            <w:pPr>
+              <w:pStyle w:val="Tabletext"/>
+              <w:jc w:val="center"/>
+              <w:rPr>
+                <w:lang w:val="pt-BR"/>
+              </w:rPr>
+            </w:pPr>
+            <w:r>
+              <w:rPr>
+                <w:lang w:val="pt-BR"/>
+              </w:rPr>
+              <w:t>28/05/2013</w:t>
+            </w:r>
+          </w:p>
+        </w:tc>
+        <w:tc>
+          <w:tcPr>
+            <w:tcW w:w="1152" w:type="dxa"/>
+            <w:tcBorders>
+              <w:top w:val="single" w:sz="6" w:space="0" w:color="auto"/>
+              <w:left w:val="single" w:sz="6" w:space="0" w:color="auto"/>
+              <w:bottom w:val="single" w:sz="6" w:space="0" w:color="auto"/>
+              <w:right w:val="single" w:sz="6" w:space="0" w:color="auto"/>
+            </w:tcBorders>
+          </w:tcPr>
+          <w:p>
+            <w:pPr>
+              <w:pStyle w:val="Tabletext"/>
+              <w:jc w:val="center"/>
+              <w:rPr>
+                <w:lang w:val="pt-BR"/>
+              </w:rPr>
+            </w:pPr>
+            <w:r>
+              <w:rPr>
+                <w:lang w:val="pt-BR"/>
+              </w:rPr>
+              <w:t>1.2</w:t>
+            </w:r>
+          </w:p>
+        </w:tc>
+        <w:tc>
+          <w:tcPr>
+            <w:tcW w:w="3744" w:type="dxa"/>
+            <w:tcBorders>
+              <w:top w:val="single" w:sz="6" w:space="0" w:color="auto"/>
+              <w:left w:val="single" w:sz="6" w:space="0" w:color="auto"/>
+              <w:bottom w:val="single" w:sz="6" w:space="0" w:color="auto"/>
+              <w:right w:val="single" w:sz="6" w:space="0" w:color="auto"/>
+            </w:tcBorders>
+          </w:tcPr>
+          <w:p>
+            <w:pPr>
+              <w:pStyle w:val="Tabletext"/>
+              <w:jc w:val="center"/>
+              <w:rPr>
+                <w:lang w:val="pt-BR"/>
+              </w:rPr>
+            </w:pPr>
+            <w:r>
+              <w:rPr>
+                <w:lang w:val="pt-BR"/>
+              </w:rPr>
+              <w:t>Atualização dos links do documento</w:t>
+            </w:r>
+          </w:p>
+        </w:tc>
+        <w:tc>
+          <w:tcPr>
+            <w:tcW w:w="2304" w:type="dxa"/>
+            <w:tcBorders>
+              <w:top w:val="single" w:sz="6" w:space="0" w:color="auto"/>
+              <w:left w:val="single" w:sz="6" w:space="0" w:color="auto"/>
+              <w:bottom w:val="single" w:sz="6" w:space="0" w:color="auto"/>
+              <w:right w:val="single" w:sz="6" w:space="0" w:color="auto"/>
+            </w:tcBorders>
+          </w:tcPr>
+          <w:p>
+            <w:pPr>
+              <w:pStyle w:val="Tabletext"/>
+              <w:jc w:val="center"/>
+              <w:rPr>
+                <w:lang w:val="pt-BR"/>
+              </w:rPr>
+            </w:pPr>
+            <w:r>
+              <w:rPr>
+                <w:lang w:val="pt-BR"/>
+              </w:rPr>
+              <w:t>Daniella Costa</w:t>
+            </w:r>
+          </w:p>
+        </w:tc>
+      </w:tr>
     </w:tbl>
     <w:p>
       <w:pPr>
@@ -525,12 +650,17 @@
         <w:pStyle w:val="Ttulo"/>
       </w:pPr>
       <w:r>
+        <w:rPr>
+          <w:lang w:val="pt-BR"/>
+        </w:rPr>
         <w:br w:type="page"/>
       </w:r>
+      <w:proofErr w:type="spellStart"/>
       <w:r>
         <w:lastRenderedPageBreak/>
         <w:t>ÍndiceAnalítico</w:t>
       </w:r>
+      <w:proofErr w:type="spellEnd"/>
     </w:p>
     <w:p>
       <w:pPr>
@@ -1100,7 +1230,7 @@
             <w:noProof/>
             <w:webHidden/>
           </w:rPr>
-          <w:t>4</w:t>
+          <w:t>5</w:t>
         </w:r>
         <w:r>
           <w:rPr>
@@ -1669,6 +1799,8 @@
           </w:rPr>
           <w:t>3.8 Integração</w:t>
         </w:r>
+        <w:bookmarkStart w:id="0" w:name="_GoBack"/>
+        <w:bookmarkEnd w:id="0"/>
         <w:r>
           <w:rPr>
             <w:noProof/>
@@ -2218,11 +2350,11 @@
           <w:lang w:val="pt-BR"/>
         </w:rPr>
       </w:pPr>
-      <w:bookmarkStart w:id="0" w:name="_Toc524312826"/>
-      <w:bookmarkStart w:id="1" w:name="_Toc356894513"/>
-      <w:bookmarkStart w:id="2" w:name="_Toc447095880"/>
-      <w:bookmarkStart w:id="3" w:name="_Toc456600917"/>
-      <w:bookmarkStart w:id="4" w:name="_Toc456598586"/>
+      <w:bookmarkStart w:id="1" w:name="_Toc524312826"/>
+      <w:bookmarkStart w:id="2" w:name="_Toc356894513"/>
+      <w:bookmarkStart w:id="3" w:name="_Toc447095880"/>
+      <w:bookmarkStart w:id="4" w:name="_Toc456600917"/>
+      <w:bookmarkStart w:id="5" w:name="_Toc456598586"/>
       <w:r>
         <w:rPr>
           <w:rFonts w:ascii="Times New Roman" w:hAnsi="Times New Roman"/>
@@ -2264,8 +2396,8 @@
         </w:rPr>
         <w:t>Introdução</w:t>
       </w:r>
-      <w:bookmarkEnd w:id="0"/>
       <w:bookmarkEnd w:id="1"/>
+      <w:bookmarkEnd w:id="2"/>
     </w:p>
     <w:p>
       <w:pPr>
@@ -2456,8 +2588,8 @@
           <w:lang w:val="pt-BR"/>
         </w:rPr>
       </w:pPr>
-      <w:bookmarkStart w:id="5" w:name="_Toc524312827"/>
-      <w:bookmarkStart w:id="6" w:name="_Toc356894514"/>
+      <w:bookmarkStart w:id="6" w:name="_Toc524312827"/>
+      <w:bookmarkStart w:id="7" w:name="_Toc356894514"/>
       <w:r>
         <w:rPr>
           <w:rFonts w:ascii="Times New Roman" w:hAnsi="Times New Roman"/>
@@ -2476,8 +2608,8 @@
         </w:rPr>
         <w:t>Finalidade</w:t>
       </w:r>
-      <w:bookmarkEnd w:id="5"/>
       <w:bookmarkEnd w:id="6"/>
+      <w:bookmarkEnd w:id="7"/>
     </w:p>
     <w:p>
       <w:pPr>
@@ -2506,7 +2638,7 @@
           <w:lang w:val="pt-BR" w:eastAsia="pt-BR"/>
         </w:rPr>
       </w:pPr>
-      <w:bookmarkStart w:id="7" w:name="_Toc524312828"/>
+      <w:bookmarkStart w:id="8" w:name="_Toc524312828"/>
       <w:r>
         <w:rPr>
           <w:snapToGrid/>
@@ -2543,7 +2675,7 @@
           <w:lang w:val="pt-BR"/>
         </w:rPr>
       </w:pPr>
-      <w:bookmarkStart w:id="8" w:name="_Toc356894515"/>
+      <w:bookmarkStart w:id="9" w:name="_Toc356894515"/>
       <w:r>
         <w:rPr>
           <w:rFonts w:ascii="Times New Roman" w:hAnsi="Times New Roman"/>
@@ -2562,8 +2694,8 @@
         </w:rPr>
         <w:t>Escopo</w:t>
       </w:r>
-      <w:bookmarkEnd w:id="7"/>
       <w:bookmarkEnd w:id="8"/>
+      <w:bookmarkEnd w:id="9"/>
     </w:p>
     <w:p>
       <w:pPr>
@@ -2643,7 +2775,7 @@
           <w:lang w:val="pt-BR" w:eastAsia="pt-BR"/>
         </w:rPr>
       </w:pPr>
-      <w:bookmarkStart w:id="9" w:name="_Toc356894516"/>
+      <w:bookmarkStart w:id="10" w:name="_Toc356894516"/>
       <w:r>
         <w:rPr>
           <w:rFonts w:ascii="Times New Roman" w:hAnsi="Times New Roman"/>
@@ -2654,7 +2786,7 @@
         </w:rPr>
         <w:t>2. Ciclo de vida do projeto</w:t>
       </w:r>
-      <w:bookmarkEnd w:id="9"/>
+      <w:bookmarkEnd w:id="10"/>
     </w:p>
     <w:p>
       <w:pPr>
@@ -2678,7 +2810,29 @@
           <w:lang w:val="pt-BR" w:eastAsia="pt-BR"/>
         </w:rPr>
         <w:tab/>
-        <w:t>O projeto foi dividido em dois grandes marcos, com datas de entregas já definidas e planejadas.</w:t>
+        <w:t xml:space="preserve">O projeto foi dividido em </w:t>
+      </w:r>
+      <w:proofErr w:type="gramStart"/>
+      <w:r>
+        <w:rPr>
+          <w:snapToGrid/>
+          <w:color w:val="000000"/>
+          <w:sz w:val="22"/>
+          <w:szCs w:val="22"/>
+          <w:lang w:val="pt-BR" w:eastAsia="pt-BR"/>
+        </w:rPr>
+        <w:t>dois grandes marcos</w:t>
+      </w:r>
+      <w:proofErr w:type="gramEnd"/>
+      <w:r>
+        <w:rPr>
+          <w:snapToGrid/>
+          <w:color w:val="000000"/>
+          <w:sz w:val="22"/>
+          <w:szCs w:val="22"/>
+          <w:lang w:val="pt-BR" w:eastAsia="pt-BR"/>
+        </w:rPr>
+        <w:t>, com datas de entregas já definidas e planejadas.</w:t>
       </w:r>
     </w:p>
     <w:p>
@@ -2706,7 +2860,7 @@
           <w:lang w:val="pt-BR" w:eastAsia="pt-BR"/>
         </w:rPr>
       </w:pPr>
-      <w:bookmarkStart w:id="10" w:name="_Toc356894517"/>
+      <w:bookmarkStart w:id="11" w:name="_Toc356894517"/>
       <w:r>
         <w:rPr>
           <w:rFonts w:ascii="Times New Roman" w:hAnsi="Times New Roman"/>
@@ -2715,9 +2869,21 @@
           <w:szCs w:val="22"/>
           <w:lang w:val="pt-BR" w:eastAsia="pt-BR"/>
         </w:rPr>
-        <w:t>2.1 Marco 1</w:t>
-      </w:r>
-      <w:bookmarkEnd w:id="10"/>
+        <w:t xml:space="preserve">2.1 Marco </w:t>
+      </w:r>
+      <w:proofErr w:type="gramStart"/>
+      <w:r>
+        <w:rPr>
+          <w:rFonts w:ascii="Times New Roman" w:hAnsi="Times New Roman"/>
+          <w:snapToGrid/>
+          <w:sz w:val="22"/>
+          <w:szCs w:val="22"/>
+          <w:lang w:val="pt-BR" w:eastAsia="pt-BR"/>
+        </w:rPr>
+        <w:t>1</w:t>
+      </w:r>
+      <w:bookmarkEnd w:id="11"/>
+      <w:proofErr w:type="gramEnd"/>
     </w:p>
     <w:p>
       <w:pPr>
@@ -2789,6 +2955,7 @@
         </w:rPr>
         <w:tab/>
       </w:r>
+      <w:proofErr w:type="gramStart"/>
       <w:r>
         <w:rPr>
           <w:snapToGrid/>
@@ -2809,6 +2976,7 @@
         </w:rPr>
         <w:t>entregáveis</w:t>
       </w:r>
+      <w:proofErr w:type="gramEnd"/>
       <w:r>
         <w:rPr>
           <w:snapToGrid/>
@@ -3150,7 +3318,7 @@
           <w:lang w:val="pt-BR" w:eastAsia="pt-BR"/>
         </w:rPr>
       </w:pPr>
-      <w:bookmarkStart w:id="11" w:name="_Toc356894518"/>
+      <w:bookmarkStart w:id="12" w:name="_Toc356894518"/>
       <w:r>
         <w:rPr>
           <w:rFonts w:ascii="Times New Roman" w:hAnsi="Times New Roman"/>
@@ -3159,9 +3327,21 @@
           <w:szCs w:val="22"/>
           <w:lang w:val="pt-BR" w:eastAsia="pt-BR"/>
         </w:rPr>
-        <w:t>2.2 Marco 2</w:t>
-      </w:r>
-      <w:bookmarkEnd w:id="11"/>
+        <w:t xml:space="preserve">2.2 Marco </w:t>
+      </w:r>
+      <w:proofErr w:type="gramStart"/>
+      <w:r>
+        <w:rPr>
+          <w:rFonts w:ascii="Times New Roman" w:hAnsi="Times New Roman"/>
+          <w:snapToGrid/>
+          <w:sz w:val="22"/>
+          <w:szCs w:val="22"/>
+          <w:lang w:val="pt-BR" w:eastAsia="pt-BR"/>
+        </w:rPr>
+        <w:t>2</w:t>
+      </w:r>
+      <w:bookmarkEnd w:id="12"/>
+      <w:proofErr w:type="gramEnd"/>
     </w:p>
     <w:p>
       <w:pPr>
@@ -3268,7 +3448,7 @@
           <w:lang w:val="pt-BR" w:eastAsia="pt-BR"/>
         </w:rPr>
       </w:pPr>
-      <w:bookmarkStart w:id="12" w:name="_Toc356894519"/>
+      <w:bookmarkStart w:id="13" w:name="_Toc356894519"/>
       <w:r>
         <w:rPr>
           <w:rFonts w:ascii="Times New Roman" w:hAnsi="Times New Roman"/>
@@ -3280,7 +3460,7 @@
         <w:lastRenderedPageBreak/>
         <w:t>3. Gerências e Documentos</w:t>
       </w:r>
-      <w:bookmarkEnd w:id="12"/>
+      <w:bookmarkEnd w:id="13"/>
     </w:p>
     <w:p>
       <w:pPr>
@@ -3307,7 +3487,8 @@
           <w:lang w:val="pt-BR" w:eastAsia="pt-BR"/>
         </w:rPr>
       </w:pPr>
-      <w:bookmarkStart w:id="13" w:name="_Toc356894520"/>
+      <w:bookmarkStart w:id="14" w:name="_Toc356894520"/>
+      <w:proofErr w:type="gramStart"/>
       <w:r>
         <w:rPr>
           <w:rFonts w:ascii="Times New Roman" w:hAnsi="Times New Roman"/>
@@ -3318,7 +3499,8 @@
         </w:rPr>
         <w:t>3.1 Tempo</w:t>
       </w:r>
-      <w:bookmarkEnd w:id="13"/>
+      <w:bookmarkEnd w:id="14"/>
+      <w:proofErr w:type="gramEnd"/>
     </w:p>
     <w:p>
       <w:pPr>
@@ -3344,39 +3526,6 @@
         </w:rPr>
         <w:t>O gestor seguirá o documento Plano de Gerência de Tempo.</w:t>
       </w:r>
-      <w:r>
-        <w:rPr>
-          <w:snapToGrid/>
-          <w:sz w:val="22"/>
-          <w:szCs w:val="22"/>
-          <w:lang w:val="pt-BR" w:eastAsia="pt-BR"/>
-        </w:rPr>
-        <w:br/>
-      </w:r>
-    </w:p>
-    <w:p>
-      <w:pPr>
-        <w:pStyle w:val="Ttulo2"/>
-        <w:rPr>
-          <w:rFonts w:ascii="Times New Roman" w:hAnsi="Times New Roman"/>
-          <w:snapToGrid/>
-          <w:sz w:val="22"/>
-          <w:szCs w:val="22"/>
-          <w:lang w:val="pt-BR" w:eastAsia="pt-BR"/>
-        </w:rPr>
-      </w:pPr>
-      <w:bookmarkStart w:id="14" w:name="_Toc356894521"/>
-      <w:r>
-        <w:rPr>
-          <w:rFonts w:ascii="Times New Roman" w:hAnsi="Times New Roman"/>
-          <w:snapToGrid/>
-          <w:sz w:val="22"/>
-          <w:szCs w:val="22"/>
-          <w:lang w:val="pt-BR" w:eastAsia="pt-BR"/>
-        </w:rPr>
-        <w:t>3.2 Escopo</w:t>
-      </w:r>
-      <w:bookmarkEnd w:id="14"/>
     </w:p>
     <w:p>
       <w:pPr>
@@ -3392,7 +3541,67 @@
           <w:lang w:val="pt-BR" w:eastAsia="pt-BR"/>
         </w:rPr>
       </w:pPr>
-      <w:r>
+      <w:hyperlink r:id="rId9" w:history="1">
+        <w:r>
+          <w:rPr>
+            <w:rStyle w:val="Hyperlink"/>
+            <w:snapToGrid/>
+            <w:sz w:val="22"/>
+            <w:szCs w:val="22"/>
+            <w:lang w:val="pt-BR" w:eastAsia="pt-BR"/>
+          </w:rPr>
+          <w:t>http://fs.inf.ufg.br/redmine/projects/contpatri-012013-/wiki/Planos</w:t>
+        </w:r>
+      </w:hyperlink>
+      <w:r>
+        <w:rPr>
+          <w:snapToGrid/>
+          <w:sz w:val="22"/>
+          <w:szCs w:val="22"/>
+          <w:lang w:val="pt-BR" w:eastAsia="pt-BR"/>
+        </w:rPr>
+        <w:t xml:space="preserve"> </w:t>
+      </w:r>
+      <w:r>
+        <w:rPr>
+          <w:snapToGrid/>
+          <w:sz w:val="22"/>
+          <w:szCs w:val="22"/>
+          <w:lang w:val="pt-BR" w:eastAsia="pt-BR"/>
+        </w:rPr>
+        <w:br/>
+      </w:r>
+    </w:p>
+    <w:p>
+      <w:pPr>
+        <w:pStyle w:val="Ttulo2"/>
+        <w:rPr>
+          <w:rFonts w:ascii="Times New Roman" w:hAnsi="Times New Roman"/>
+          <w:snapToGrid/>
+          <w:sz w:val="22"/>
+          <w:szCs w:val="22"/>
+          <w:lang w:val="pt-BR" w:eastAsia="pt-BR"/>
+        </w:rPr>
+      </w:pPr>
+      <w:bookmarkStart w:id="15" w:name="_Toc356894521"/>
+      <w:r>
+        <w:rPr>
+          <w:rFonts w:ascii="Times New Roman" w:hAnsi="Times New Roman"/>
+          <w:snapToGrid/>
+          <w:sz w:val="22"/>
+          <w:szCs w:val="22"/>
+          <w:lang w:val="pt-BR" w:eastAsia="pt-BR"/>
+        </w:rPr>
+        <w:t>3.2 Escopo</w:t>
+      </w:r>
+      <w:bookmarkEnd w:id="15"/>
+    </w:p>
+    <w:p>
+      <w:pPr>
+        <w:widowControl/>
+        <w:autoSpaceDE/>
+        <w:autoSpaceDN/>
+        <w:spacing w:line="240" w:lineRule="auto"/>
         <w:rPr>
           <w:snapToGrid/>
           <w:color w:val="000000"/>
@@ -3400,7 +3609,53 @@
           <w:szCs w:val="22"/>
           <w:lang w:val="pt-BR" w:eastAsia="pt-BR"/>
         </w:rPr>
+      </w:pPr>
+      <w:r>
+        <w:rPr>
+          <w:snapToGrid/>
+          <w:color w:val="000000"/>
+          <w:sz w:val="22"/>
+          <w:szCs w:val="22"/>
+          <w:lang w:val="pt-BR" w:eastAsia="pt-BR"/>
+        </w:rPr>
         <w:t xml:space="preserve">O projeto utilizará os documentos de Escopo que estão devidamente organizados no repositório do projeto. </w:t>
+      </w:r>
+    </w:p>
+    <w:p>
+      <w:pPr>
+        <w:widowControl/>
+        <w:autoSpaceDE/>
+        <w:autoSpaceDN/>
+        <w:spacing w:line="240" w:lineRule="auto"/>
+        <w:rPr>
+          <w:snapToGrid/>
+          <w:color w:val="000000"/>
+          <w:sz w:val="22"/>
+          <w:szCs w:val="22"/>
+          <w:lang w:val="pt-BR" w:eastAsia="pt-BR"/>
+        </w:rPr>
+      </w:pPr>
+      <w:hyperlink r:id="rId10" w:history="1">
+        <w:r>
+          <w:rPr>
+            <w:rStyle w:val="Hyperlink"/>
+            <w:snapToGrid/>
+            <w:sz w:val="22"/>
+            <w:szCs w:val="22"/>
+            <w:lang w:val="pt-BR" w:eastAsia="pt-BR"/>
+          </w:rPr>
+          <w:t>http://fs.inf.ufg.br/redmine/projects/contpatri-012013-/wiki/Planos</w:t>
+        </w:r>
+      </w:hyperlink>
+      <w:r>
+        <w:rPr>
+          <w:snapToGrid/>
+          <w:color w:val="000000"/>
+          <w:sz w:val="22"/>
+          <w:szCs w:val="22"/>
+          <w:lang w:val="pt-BR" w:eastAsia="pt-BR"/>
+        </w:rPr>
+        <w:t xml:space="preserve"> </w:t>
       </w:r>
     </w:p>
     <w:p>
@@ -3429,7 +3684,8 @@
           <w:lang w:val="pt-BR" w:eastAsia="pt-BR"/>
         </w:rPr>
       </w:pPr>
-      <w:bookmarkStart w:id="15" w:name="_Toc356894522"/>
+      <w:bookmarkStart w:id="16" w:name="_Toc356894522"/>
+      <w:proofErr w:type="gramStart"/>
       <w:r>
         <w:rPr>
           <w:rFonts w:ascii="Times New Roman" w:hAnsi="Times New Roman"/>
@@ -3438,9 +3694,20 @@
           <w:szCs w:val="22"/>
           <w:lang w:val="pt-BR" w:eastAsia="pt-BR"/>
         </w:rPr>
-        <w:t>3.3 Qualidade do produto</w:t>
-      </w:r>
-      <w:bookmarkEnd w:id="15"/>
+        <w:t>3.3 Qualidade</w:t>
+      </w:r>
+      <w:proofErr w:type="gramEnd"/>
+      <w:r>
+        <w:rPr>
+          <w:rFonts w:ascii="Times New Roman" w:hAnsi="Times New Roman"/>
+          <w:snapToGrid/>
+          <w:sz w:val="22"/>
+          <w:szCs w:val="22"/>
+          <w:lang w:val="pt-BR" w:eastAsia="pt-BR"/>
+        </w:rPr>
+        <w:t xml:space="preserve"> do produto</w:t>
+      </w:r>
+      <w:bookmarkEnd w:id="16"/>
     </w:p>
     <w:p>
       <w:pPr>
@@ -3469,70 +3736,39 @@
     </w:p>
     <w:p>
       <w:pPr>
-        <w:pStyle w:val="Ttulo2"/>
-        <w:rPr>
-          <w:rFonts w:ascii="Times New Roman" w:hAnsi="Times New Roman"/>
-          <w:snapToGrid/>
-          <w:sz w:val="22"/>
-          <w:szCs w:val="22"/>
-          <w:lang w:val="pt-BR" w:eastAsia="pt-BR"/>
-        </w:rPr>
-      </w:pPr>
-      <w:bookmarkStart w:id="16" w:name="_Toc356894523"/>
-    </w:p>
-    <w:p>
-      <w:pPr>
-        <w:pStyle w:val="Ttulo2"/>
-        <w:rPr>
-          <w:rFonts w:ascii="Times New Roman" w:hAnsi="Times New Roman"/>
-          <w:snapToGrid/>
-          <w:sz w:val="22"/>
-          <w:szCs w:val="22"/>
-          <w:lang w:val="pt-BR" w:eastAsia="pt-BR"/>
-        </w:rPr>
-      </w:pPr>
-      <w:r>
-        <w:rPr>
-          <w:rFonts w:ascii="Times New Roman" w:hAnsi="Times New Roman"/>
-          <w:snapToGrid/>
-          <w:sz w:val="22"/>
-          <w:szCs w:val="22"/>
-          <w:lang w:val="pt-BR" w:eastAsia="pt-BR"/>
-        </w:rPr>
-        <w:t>3.4 Recursos Humanos</w:t>
-      </w:r>
-      <w:bookmarkEnd w:id="16"/>
-    </w:p>
-    <w:p>
-      <w:pPr>
         <w:widowControl/>
         <w:autoSpaceDE/>
         <w:autoSpaceDN/>
         <w:spacing w:line="240" w:lineRule="auto"/>
         <w:rPr>
           <w:snapToGrid/>
-          <w:sz w:val="22"/>
-          <w:szCs w:val="22"/>
-          <w:lang w:val="pt-BR" w:eastAsia="pt-BR"/>
-        </w:rPr>
-      </w:pPr>
-      <w:r>
-        <w:rPr>
-          <w:snapToGrid/>
-          <w:sz w:val="22"/>
-          <w:szCs w:val="22"/>
-          <w:lang w:val="pt-BR" w:eastAsia="pt-BR"/>
-        </w:rPr>
-        <w:t>O gestor orientará o controle de pessoal através do REDMINE.</w:t>
-      </w:r>
-      <w:r>
-        <w:rPr>
-          <w:snapToGrid/>
-          <w:sz w:val="22"/>
-          <w:szCs w:val="22"/>
-          <w:lang w:val="pt-BR" w:eastAsia="pt-BR"/>
-        </w:rPr>
-        <w:br/>
+          <w:color w:val="000000"/>
+          <w:sz w:val="22"/>
+          <w:szCs w:val="22"/>
+          <w:lang w:val="pt-BR" w:eastAsia="pt-BR"/>
+        </w:rPr>
+      </w:pPr>
+      <w:hyperlink r:id="rId11" w:history="1">
+        <w:r>
+          <w:rPr>
+            <w:rStyle w:val="Hyperlink"/>
+            <w:snapToGrid/>
+            <w:sz w:val="22"/>
+            <w:szCs w:val="22"/>
+            <w:lang w:val="pt-BR" w:eastAsia="pt-BR"/>
+          </w:rPr>
+          <w:t>http://fs.inf.ufg.br/redmine/projects/contpatri-012013-/wiki/Plano_de_Qualidade</w:t>
+        </w:r>
+      </w:hyperlink>
+      <w:r>
+        <w:rPr>
+          <w:snapToGrid/>
+          <w:color w:val="000000"/>
+          <w:sz w:val="22"/>
+          <w:szCs w:val="22"/>
+          <w:lang w:val="pt-BR" w:eastAsia="pt-BR"/>
+        </w:rPr>
+        <w:t xml:space="preserve"> </w:t>
       </w:r>
     </w:p>
     <w:p>
@@ -3546,8 +3782,11 @@
           <w:lang w:val="pt-BR" w:eastAsia="pt-BR"/>
         </w:rPr>
       </w:pPr>
-      <w:bookmarkStart w:id="17" w:name="_Toc356894524"/>
-      <w:r>
+      <w:bookmarkStart w:id="17" w:name="_Toc356894523"/>
+    </w:p>
+    <w:p>
+      <w:pPr>
+        <w:pStyle w:val="Ttulo2"/>
         <w:rPr>
           <w:rFonts w:ascii="Times New Roman" w:hAnsi="Times New Roman"/>
           <w:snapToGrid/>
@@ -3555,7 +3794,16 @@
           <w:szCs w:val="22"/>
           <w:lang w:val="pt-BR" w:eastAsia="pt-BR"/>
         </w:rPr>
-        <w:t>3.5 Comunicação</w:t>
+      </w:pPr>
+      <w:r>
+        <w:rPr>
+          <w:rFonts w:ascii="Times New Roman" w:hAnsi="Times New Roman"/>
+          <w:snapToGrid/>
+          <w:sz w:val="22"/>
+          <w:szCs w:val="22"/>
+          <w:lang w:val="pt-BR" w:eastAsia="pt-BR"/>
+        </w:rPr>
+        <w:t>3.4 Recursos Humanos</w:t>
       </w:r>
       <w:bookmarkEnd w:id="17"/>
     </w:p>
@@ -3567,12 +3815,55 @@
         <w:spacing w:line="240" w:lineRule="auto"/>
         <w:rPr>
           <w:snapToGrid/>
-          <w:color w:val="000000"/>
-          <w:sz w:val="22"/>
-          <w:szCs w:val="22"/>
-          <w:lang w:val="pt-BR" w:eastAsia="pt-BR"/>
-        </w:rPr>
-      </w:pPr>
+          <w:sz w:val="22"/>
+          <w:szCs w:val="22"/>
+          <w:lang w:val="pt-BR" w:eastAsia="pt-BR"/>
+        </w:rPr>
+      </w:pPr>
+      <w:r>
+        <w:rPr>
+          <w:snapToGrid/>
+          <w:sz w:val="22"/>
+          <w:szCs w:val="22"/>
+          <w:lang w:val="pt-BR" w:eastAsia="pt-BR"/>
+        </w:rPr>
+        <w:t>O gestor orientará o controle de pessoal através do REDMINE.</w:t>
+      </w:r>
+      <w:proofErr w:type="gramStart"/>
+      <w:r>
+        <w:rPr>
+          <w:snapToGrid/>
+          <w:sz w:val="22"/>
+          <w:szCs w:val="22"/>
+          <w:lang w:val="pt-BR" w:eastAsia="pt-BR"/>
+        </w:rPr>
+        <w:br/>
+      </w:r>
+      <w:proofErr w:type="gramEnd"/>
+    </w:p>
+    <w:p>
+      <w:pPr>
+        <w:pStyle w:val="Ttulo2"/>
+        <w:rPr>
+          <w:rFonts w:ascii="Times New Roman" w:hAnsi="Times New Roman"/>
+          <w:snapToGrid/>
+          <w:sz w:val="22"/>
+          <w:szCs w:val="22"/>
+          <w:lang w:val="pt-BR" w:eastAsia="pt-BR"/>
+        </w:rPr>
+      </w:pPr>
+      <w:bookmarkStart w:id="18" w:name="_Toc356894524"/>
+      <w:r>
+        <w:rPr>
+          <w:rFonts w:ascii="Times New Roman" w:hAnsi="Times New Roman"/>
+          <w:snapToGrid/>
+          <w:sz w:val="22"/>
+          <w:szCs w:val="22"/>
+          <w:lang w:val="pt-BR" w:eastAsia="pt-BR"/>
+        </w:rPr>
+        <w:t>3.5 Comunicação</w:t>
+      </w:r>
+      <w:bookmarkEnd w:id="18"/>
     </w:p>
     <w:p>
       <w:pPr>
@@ -3582,57 +3873,12 @@
         <w:spacing w:line="240" w:lineRule="auto"/>
         <w:rPr>
           <w:snapToGrid/>
-          <w:sz w:val="22"/>
-          <w:szCs w:val="22"/>
-          <w:lang w:val="pt-BR" w:eastAsia="pt-BR"/>
-        </w:rPr>
-      </w:pPr>
-      <w:r>
-        <w:rPr>
-          <w:snapToGrid/>
           <w:color w:val="000000"/>
           <w:sz w:val="22"/>
           <w:szCs w:val="22"/>
           <w:lang w:val="pt-BR" w:eastAsia="pt-BR"/>
         </w:rPr>
-        <w:t>O gestor seguirá o documento Plano de Gerencia das Comunicações.</w:t>
-      </w:r>
-    </w:p>
-    <w:p>
-      <w:pPr>
-        <w:pStyle w:val="Ttulo2"/>
-        <w:rPr>
-          <w:rFonts w:ascii="Times New Roman" w:hAnsi="Times New Roman"/>
-          <w:snapToGrid/>
-          <w:sz w:val="22"/>
-          <w:szCs w:val="22"/>
-          <w:lang w:val="pt-BR" w:eastAsia="pt-BR"/>
-        </w:rPr>
-      </w:pPr>
-      <w:bookmarkStart w:id="18" w:name="_Toc356894525"/>
-    </w:p>
-    <w:p>
-      <w:pPr>
-        <w:pStyle w:val="Ttulo2"/>
-        <w:rPr>
-          <w:rFonts w:ascii="Times New Roman" w:hAnsi="Times New Roman"/>
-          <w:snapToGrid/>
-          <w:sz w:val="22"/>
-          <w:szCs w:val="22"/>
-          <w:lang w:val="pt-BR" w:eastAsia="pt-BR"/>
-        </w:rPr>
-      </w:pPr>
-      <w:r>
-        <w:rPr>
-          <w:rFonts w:ascii="Times New Roman" w:hAnsi="Times New Roman"/>
-          <w:snapToGrid/>
-          <w:sz w:val="22"/>
-          <w:szCs w:val="22"/>
-          <w:lang w:val="pt-BR" w:eastAsia="pt-BR"/>
-        </w:rPr>
-        <w:t>3.6 Custo</w:t>
-      </w:r>
-      <w:bookmarkEnd w:id="18"/>
+      </w:pPr>
     </w:p>
     <w:p>
       <w:pPr>
@@ -3648,6 +3894,16 @@
           <w:lang w:val="pt-BR" w:eastAsia="pt-BR"/>
         </w:rPr>
       </w:pPr>
+      <w:r>
+        <w:rPr>
+          <w:snapToGrid/>
+          <w:color w:val="000000"/>
+          <w:sz w:val="22"/>
+          <w:szCs w:val="22"/>
+          <w:lang w:val="pt-BR" w:eastAsia="pt-BR"/>
+        </w:rPr>
+        <w:t>O gestor seguirá o documento Plano de Gerencia das Comunicações.</w:t>
+      </w:r>
     </w:p>
     <w:p>
       <w:pPr>
@@ -3662,16 +3918,63 @@
           <w:lang w:val="pt-BR" w:eastAsia="pt-BR"/>
         </w:rPr>
       </w:pPr>
-      <w:r>
-        <w:rPr>
-          <w:snapToGrid/>
-          <w:color w:val="000000"/>
-          <w:sz w:val="22"/>
-          <w:szCs w:val="22"/>
-          <w:lang w:val="pt-BR" w:eastAsia="pt-BR"/>
-        </w:rPr>
-        <w:t>O gestor seguirá o documento Plano de Gerencia  de Custos.</w:t>
-      </w:r>
+      <w:hyperlink r:id="rId12" w:history="1">
+        <w:r>
+          <w:rPr>
+            <w:rStyle w:val="Hyperlink"/>
+            <w:snapToGrid/>
+            <w:sz w:val="22"/>
+            <w:szCs w:val="22"/>
+            <w:lang w:val="pt-BR" w:eastAsia="pt-BR"/>
+          </w:rPr>
+          <w:t>http://fs.inf.ufg.br/redmine/projects/contpatri-012013-/wiki/Planos</w:t>
+        </w:r>
+      </w:hyperlink>
+      <w:r>
+        <w:rPr>
+          <w:snapToGrid/>
+          <w:sz w:val="22"/>
+          <w:szCs w:val="22"/>
+          <w:lang w:val="pt-BR" w:eastAsia="pt-BR"/>
+        </w:rPr>
+        <w:t xml:space="preserve"> </w:t>
+      </w:r>
+    </w:p>
+    <w:p>
+      <w:pPr>
+        <w:pStyle w:val="Ttulo2"/>
+        <w:rPr>
+          <w:rFonts w:ascii="Times New Roman" w:hAnsi="Times New Roman"/>
+          <w:snapToGrid/>
+          <w:sz w:val="22"/>
+          <w:szCs w:val="22"/>
+          <w:lang w:val="pt-BR" w:eastAsia="pt-BR"/>
+        </w:rPr>
+      </w:pPr>
+      <w:bookmarkStart w:id="19" w:name="_Toc356894525"/>
+    </w:p>
+    <w:p>
+      <w:pPr>
+        <w:pStyle w:val="Ttulo2"/>
+        <w:rPr>
+          <w:rFonts w:ascii="Times New Roman" w:hAnsi="Times New Roman"/>
+          <w:snapToGrid/>
+          <w:sz w:val="22"/>
+          <w:szCs w:val="22"/>
+          <w:lang w:val="pt-BR" w:eastAsia="pt-BR"/>
+        </w:rPr>
+      </w:pPr>
+      <w:r>
+        <w:rPr>
+          <w:rFonts w:ascii="Times New Roman" w:hAnsi="Times New Roman"/>
+          <w:snapToGrid/>
+          <w:sz w:val="22"/>
+          <w:szCs w:val="22"/>
+          <w:lang w:val="pt-BR" w:eastAsia="pt-BR"/>
+        </w:rPr>
+        <w:t>3.6 Custo</w:t>
+      </w:r>
+      <w:bookmarkEnd w:id="19"/>
     </w:p>
     <w:p>
       <w:pPr>
@@ -3681,44 +3984,12 @@
         <w:spacing w:line="240" w:lineRule="auto"/>
         <w:rPr>
           <w:snapToGrid/>
-          <w:sz w:val="22"/>
-          <w:szCs w:val="22"/>
-          <w:lang w:val="pt-BR" w:eastAsia="pt-BR"/>
-        </w:rPr>
-      </w:pPr>
-      <w:r>
-        <w:rPr>
-          <w:snapToGrid/>
-          <w:sz w:val="22"/>
-          <w:szCs w:val="22"/>
-          <w:lang w:val="pt-BR" w:eastAsia="pt-BR"/>
-        </w:rPr>
-        <w:br/>
-      </w:r>
-    </w:p>
-    <w:p>
-      <w:pPr>
-        <w:pStyle w:val="Ttulo2"/>
-        <w:rPr>
-          <w:rFonts w:ascii="Times New Roman" w:hAnsi="Times New Roman"/>
-          <w:snapToGrid/>
-          <w:sz w:val="22"/>
-          <w:szCs w:val="22"/>
-          <w:lang w:val="pt-BR" w:eastAsia="pt-BR"/>
-        </w:rPr>
-      </w:pPr>
-      <w:bookmarkStart w:id="19" w:name="_Toc356894526"/>
-      <w:r>
-        <w:rPr>
-          <w:rFonts w:ascii="Times New Roman" w:hAnsi="Times New Roman"/>
-          <w:snapToGrid/>
-          <w:sz w:val="22"/>
-          <w:szCs w:val="22"/>
-          <w:lang w:val="pt-BR" w:eastAsia="pt-BR"/>
-        </w:rPr>
-        <w:t>3.7 Aquisição</w:t>
-      </w:r>
-      <w:bookmarkEnd w:id="19"/>
+          <w:color w:val="000000"/>
+          <w:sz w:val="22"/>
+          <w:szCs w:val="22"/>
+          <w:lang w:val="pt-BR" w:eastAsia="pt-BR"/>
+        </w:rPr>
+      </w:pPr>
     </w:p>
     <w:p>
       <w:pPr>
@@ -3734,6 +4005,38 @@
           <w:lang w:val="pt-BR" w:eastAsia="pt-BR"/>
         </w:rPr>
       </w:pPr>
+      <w:r>
+        <w:rPr>
+          <w:snapToGrid/>
+          <w:color w:val="000000"/>
+          <w:sz w:val="22"/>
+          <w:szCs w:val="22"/>
+          <w:lang w:val="pt-BR" w:eastAsia="pt-BR"/>
+        </w:rPr>
+        <w:t>O gestor seguirá o documento Plano de Gerencia</w:t>
+      </w:r>
+      <w:proofErr w:type="gramStart"/>
+      <w:r>
+        <w:rPr>
+          <w:snapToGrid/>
+          <w:color w:val="000000"/>
+          <w:sz w:val="22"/>
+          <w:szCs w:val="22"/>
+          <w:lang w:val="pt-BR" w:eastAsia="pt-BR"/>
+        </w:rPr>
+        <w:t xml:space="preserve">  </w:t>
+      </w:r>
+      <w:proofErr w:type="gramEnd"/>
+      <w:r>
+        <w:rPr>
+          <w:snapToGrid/>
+          <w:color w:val="000000"/>
+          <w:sz w:val="22"/>
+          <w:szCs w:val="22"/>
+          <w:lang w:val="pt-BR" w:eastAsia="pt-BR"/>
+        </w:rPr>
+        <w:t>de Custos.</w:t>
+      </w:r>
     </w:p>
     <w:p>
       <w:pPr>
@@ -3748,55 +4051,26 @@
           <w:lang w:val="pt-BR" w:eastAsia="pt-BR"/>
         </w:rPr>
       </w:pPr>
-      <w:r>
-        <w:rPr>
-          <w:snapToGrid/>
-          <w:color w:val="000000"/>
-          <w:sz w:val="22"/>
-          <w:szCs w:val="22"/>
-          <w:lang w:val="pt-BR" w:eastAsia="pt-BR"/>
-        </w:rPr>
-        <w:t>O projeto utilizará os documentos que tratam a Aquisição</w:t>
-      </w:r>
-      <w:r>
-        <w:rPr>
-          <w:snapToGrid/>
-          <w:color w:val="000000"/>
-          <w:sz w:val="22"/>
-          <w:szCs w:val="22"/>
-          <w:lang w:val="pt-BR" w:eastAsia="pt-BR"/>
-        </w:rPr>
-        <w:t>, quando necessários</w:t>
-      </w:r>
-      <w:r>
-        <w:rPr>
-          <w:snapToGrid/>
-          <w:color w:val="000000"/>
-          <w:sz w:val="22"/>
-          <w:szCs w:val="22"/>
-          <w:lang w:val="pt-BR" w:eastAsia="pt-BR"/>
-        </w:rPr>
-        <w:t xml:space="preserve"> e </w:t>
-      </w:r>
-      <w:r>
-        <w:rPr>
-          <w:snapToGrid/>
-          <w:color w:val="000000"/>
-          <w:sz w:val="22"/>
-          <w:szCs w:val="22"/>
-          <w:lang w:val="pt-BR" w:eastAsia="pt-BR"/>
-        </w:rPr>
-        <w:t xml:space="preserve">que </w:t>
-      </w:r>
-      <w:r>
-        <w:rPr>
-          <w:snapToGrid/>
-          <w:color w:val="000000"/>
-          <w:sz w:val="22"/>
-          <w:szCs w:val="22"/>
-          <w:lang w:val="pt-BR" w:eastAsia="pt-BR"/>
-        </w:rPr>
-        <w:t xml:space="preserve">estão devidamente organizados no repositório do projeto. </w:t>
+      <w:hyperlink r:id="rId13" w:history="1">
+        <w:r>
+          <w:rPr>
+            <w:rStyle w:val="Hyperlink"/>
+            <w:snapToGrid/>
+            <w:sz w:val="22"/>
+            <w:szCs w:val="22"/>
+            <w:lang w:val="pt-BR" w:eastAsia="pt-BR"/>
+          </w:rPr>
+          <w:t>http://fs.inf.ufg.br/redmine/projects/contpatri-012013-/wiki/Planos</w:t>
+        </w:r>
+      </w:hyperlink>
+      <w:r>
+        <w:rPr>
+          <w:snapToGrid/>
+          <w:sz w:val="22"/>
+          <w:szCs w:val="22"/>
+          <w:lang w:val="pt-BR" w:eastAsia="pt-BR"/>
+        </w:rPr>
+        <w:t xml:space="preserve"> </w:t>
       </w:r>
     </w:p>
     <w:p>
@@ -3812,6 +4086,15 @@
           <w:lang w:val="pt-BR" w:eastAsia="pt-BR"/>
         </w:rPr>
       </w:pPr>
+      <w:r>
+        <w:rPr>
+          <w:snapToGrid/>
+          <w:sz w:val="22"/>
+          <w:szCs w:val="22"/>
+          <w:lang w:val="pt-BR" w:eastAsia="pt-BR"/>
+        </w:rPr>
+        <w:br/>
+      </w:r>
     </w:p>
     <w:p>
       <w:pPr>
@@ -3824,7 +4107,7 @@
           <w:lang w:val="pt-BR" w:eastAsia="pt-BR"/>
         </w:rPr>
       </w:pPr>
-      <w:bookmarkStart w:id="20" w:name="_Toc356894527"/>
+      <w:bookmarkStart w:id="20" w:name="_Toc356894526"/>
       <w:r>
         <w:rPr>
           <w:rFonts w:ascii="Times New Roman" w:hAnsi="Times New Roman"/>
@@ -3833,7 +4116,7 @@
           <w:szCs w:val="22"/>
           <w:lang w:val="pt-BR" w:eastAsia="pt-BR"/>
         </w:rPr>
-        <w:t>3.8 Integração</w:t>
+        <w:t>3.7 Aquisição</w:t>
       </w:r>
       <w:bookmarkEnd w:id="20"/>
     </w:p>
@@ -3845,29 +4128,12 @@
         <w:spacing w:line="240" w:lineRule="auto"/>
         <w:rPr>
           <w:snapToGrid/>
-          <w:sz w:val="22"/>
-          <w:szCs w:val="22"/>
-          <w:lang w:val="pt-BR" w:eastAsia="pt-BR"/>
-        </w:rPr>
-      </w:pPr>
-      <w:r>
-        <w:rPr>
-          <w:snapToGrid/>
-          <w:sz w:val="22"/>
-          <w:szCs w:val="22"/>
-          <w:lang w:val="pt-BR" w:eastAsia="pt-BR"/>
-        </w:rPr>
-        <w:br/>
-      </w:r>
-      <w:r>
-        <w:rPr>
-          <w:snapToGrid/>
-          <w:sz w:val="22"/>
-          <w:szCs w:val="22"/>
-          <w:lang w:val="pt-BR" w:eastAsia="pt-BR"/>
-        </w:rPr>
-        <w:t>NA</w:t>
-      </w:r>
+          <w:color w:val="000000"/>
+          <w:sz w:val="22"/>
+          <w:szCs w:val="22"/>
+          <w:lang w:val="pt-BR" w:eastAsia="pt-BR"/>
+        </w:rPr>
+      </w:pPr>
     </w:p>
     <w:p>
       <w:pPr>
@@ -3882,30 +4148,56 @@
           <w:lang w:val="pt-BR" w:eastAsia="pt-BR"/>
         </w:rPr>
       </w:pPr>
-    </w:p>
-    <w:p>
-      <w:pPr>
-        <w:pStyle w:val="Ttulo2"/>
-        <w:rPr>
-          <w:rFonts w:ascii="Times New Roman" w:hAnsi="Times New Roman"/>
-          <w:snapToGrid/>
-          <w:sz w:val="22"/>
-          <w:szCs w:val="22"/>
-          <w:lang w:val="pt-BR" w:eastAsia="pt-BR"/>
-        </w:rPr>
-      </w:pPr>
-      <w:bookmarkStart w:id="21" w:name="_Toc356894528"/>
-      <w:r>
-        <w:rPr>
-          <w:rFonts w:ascii="Times New Roman" w:hAnsi="Times New Roman"/>
-          <w:snapToGrid/>
-          <w:sz w:val="22"/>
-          <w:szCs w:val="22"/>
-          <w:lang w:val="pt-BR" w:eastAsia="pt-BR"/>
-        </w:rPr>
-        <w:t>3.9 Riscos</w:t>
-      </w:r>
-      <w:bookmarkEnd w:id="21"/>
+      <w:r>
+        <w:rPr>
+          <w:snapToGrid/>
+          <w:color w:val="000000"/>
+          <w:sz w:val="22"/>
+          <w:szCs w:val="22"/>
+          <w:lang w:val="pt-BR" w:eastAsia="pt-BR"/>
+        </w:rPr>
+        <w:t>O projeto utilizará os documentos que tratam a Aquisição</w:t>
+      </w:r>
+      <w:r>
+        <w:rPr>
+          <w:snapToGrid/>
+          <w:color w:val="000000"/>
+          <w:sz w:val="22"/>
+          <w:szCs w:val="22"/>
+          <w:lang w:val="pt-BR" w:eastAsia="pt-BR"/>
+        </w:rPr>
+        <w:t>, quando necessários</w:t>
+      </w:r>
+      <w:r>
+        <w:rPr>
+          <w:snapToGrid/>
+          <w:color w:val="000000"/>
+          <w:sz w:val="22"/>
+          <w:szCs w:val="22"/>
+          <w:lang w:val="pt-BR" w:eastAsia="pt-BR"/>
+        </w:rPr>
+        <w:t xml:space="preserve"> e </w:t>
+      </w:r>
+      <w:r>
+        <w:rPr>
+          <w:snapToGrid/>
+          <w:color w:val="000000"/>
+          <w:sz w:val="22"/>
+          <w:szCs w:val="22"/>
+          <w:lang w:val="pt-BR" w:eastAsia="pt-BR"/>
+        </w:rPr>
+        <w:t xml:space="preserve">que </w:t>
+      </w:r>
+      <w:r>
+        <w:rPr>
+          <w:snapToGrid/>
+          <w:color w:val="000000"/>
+          <w:sz w:val="22"/>
+          <w:szCs w:val="22"/>
+          <w:lang w:val="pt-BR" w:eastAsia="pt-BR"/>
+        </w:rPr>
+        <w:t xml:space="preserve">estão devidamente organizados no repositório do projeto. </w:t>
+      </w:r>
     </w:p>
     <w:p>
       <w:pPr>
@@ -3915,12 +4207,35 @@
         <w:spacing w:line="240" w:lineRule="auto"/>
         <w:rPr>
           <w:snapToGrid/>
-          <w:color w:val="000000"/>
-          <w:sz w:val="22"/>
-          <w:szCs w:val="22"/>
-          <w:lang w:val="pt-BR" w:eastAsia="pt-BR"/>
-        </w:rPr>
-      </w:pPr>
+          <w:sz w:val="22"/>
+          <w:szCs w:val="22"/>
+          <w:lang w:val="pt-BR" w:eastAsia="pt-BR"/>
+        </w:rPr>
+      </w:pPr>
+    </w:p>
+    <w:p>
+      <w:pPr>
+        <w:pStyle w:val="Ttulo2"/>
+        <w:rPr>
+          <w:rFonts w:ascii="Times New Roman" w:hAnsi="Times New Roman"/>
+          <w:snapToGrid/>
+          <w:sz w:val="22"/>
+          <w:szCs w:val="22"/>
+          <w:lang w:val="pt-BR" w:eastAsia="pt-BR"/>
+        </w:rPr>
+      </w:pPr>
+      <w:bookmarkStart w:id="21" w:name="_Toc356894527"/>
+      <w:r>
+        <w:rPr>
+          <w:rFonts w:ascii="Times New Roman" w:hAnsi="Times New Roman"/>
+          <w:snapToGrid/>
+          <w:sz w:val="22"/>
+          <w:szCs w:val="22"/>
+          <w:lang w:val="pt-BR" w:eastAsia="pt-BR"/>
+        </w:rPr>
+        <w:t>3.8 Integração</w:t>
+      </w:r>
+      <w:bookmarkEnd w:id="21"/>
     </w:p>
     <w:p>
       <w:pPr>
@@ -3938,12 +4253,20 @@
       <w:r>
         <w:rPr>
           <w:snapToGrid/>
-          <w:color w:val="000000"/>
-          <w:sz w:val="22"/>
-          <w:szCs w:val="22"/>
-          <w:lang w:val="pt-BR" w:eastAsia="pt-BR"/>
-        </w:rPr>
-        <w:t>O gestor seguirá o documento Plano de Gerencia de Riscos.</w:t>
+          <w:sz w:val="22"/>
+          <w:szCs w:val="22"/>
+          <w:lang w:val="pt-BR" w:eastAsia="pt-BR"/>
+        </w:rPr>
+        <w:br/>
+      </w:r>
+      <w:r>
+        <w:rPr>
+          <w:snapToGrid/>
+          <w:sz w:val="22"/>
+          <w:szCs w:val="22"/>
+          <w:lang w:val="pt-BR" w:eastAsia="pt-BR"/>
+        </w:rPr>
+        <w:t>NA</w:t>
       </w:r>
     </w:p>
     <w:p>
@@ -3959,15 +4282,30 @@
           <w:lang w:val="pt-BR" w:eastAsia="pt-BR"/>
         </w:rPr>
       </w:pPr>
-      <w:r>
-        <w:rPr>
-          <w:snapToGrid/>
-          <w:sz w:val="22"/>
-          <w:szCs w:val="22"/>
-          <w:lang w:val="pt-BR" w:eastAsia="pt-BR"/>
-        </w:rPr>
-        <w:br/>
-      </w:r>
+    </w:p>
+    <w:p>
+      <w:pPr>
+        <w:pStyle w:val="Ttulo2"/>
+        <w:rPr>
+          <w:rFonts w:ascii="Times New Roman" w:hAnsi="Times New Roman"/>
+          <w:snapToGrid/>
+          <w:sz w:val="22"/>
+          <w:szCs w:val="22"/>
+          <w:lang w:val="pt-BR" w:eastAsia="pt-BR"/>
+        </w:rPr>
+      </w:pPr>
+      <w:bookmarkStart w:id="22" w:name="_Toc356894528"/>
+      <w:r>
+        <w:rPr>
+          <w:rFonts w:ascii="Times New Roman" w:hAnsi="Times New Roman"/>
+          <w:snapToGrid/>
+          <w:sz w:val="22"/>
+          <w:szCs w:val="22"/>
+          <w:lang w:val="pt-BR" w:eastAsia="pt-BR"/>
+        </w:rPr>
+        <w:t>3.9 Riscos</w:t>
+      </w:r>
+      <w:bookmarkEnd w:id="22"/>
     </w:p>
     <w:p>
       <w:pPr>
@@ -3977,36 +4315,12 @@
         <w:spacing w:line="240" w:lineRule="auto"/>
         <w:rPr>
           <w:snapToGrid/>
-          <w:sz w:val="22"/>
-          <w:szCs w:val="22"/>
-          <w:lang w:val="pt-BR" w:eastAsia="pt-BR"/>
-        </w:rPr>
-      </w:pPr>
-    </w:p>
-    <w:p>
-      <w:pPr>
-        <w:pStyle w:val="Ttulo2"/>
-        <w:rPr>
-          <w:rFonts w:ascii="Times New Roman" w:hAnsi="Times New Roman"/>
-          <w:snapToGrid/>
-          <w:sz w:val="22"/>
-          <w:szCs w:val="22"/>
-          <w:lang w:val="pt-BR" w:eastAsia="pt-BR"/>
-        </w:rPr>
-      </w:pPr>
-      <w:bookmarkStart w:id="22" w:name="_Toc356894529"/>
-      <w:r>
-        <w:rPr>
-          <w:rFonts w:ascii="Times New Roman" w:hAnsi="Times New Roman"/>
-          <w:snapToGrid/>
-          <w:sz w:val="22"/>
-          <w:szCs w:val="22"/>
-          <w:lang w:val="pt-BR" w:eastAsia="pt-BR"/>
-        </w:rPr>
-        <w:lastRenderedPageBreak/>
-        <w:t>3.10 Configuração</w:t>
-      </w:r>
-      <w:bookmarkEnd w:id="22"/>
+          <w:color w:val="000000"/>
+          <w:sz w:val="22"/>
+          <w:szCs w:val="22"/>
+          <w:lang w:val="pt-BR" w:eastAsia="pt-BR"/>
+        </w:rPr>
+      </w:pPr>
     </w:p>
     <w:p>
       <w:pPr>
@@ -4022,6 +4336,26 @@
           <w:lang w:val="pt-BR" w:eastAsia="pt-BR"/>
         </w:rPr>
       </w:pPr>
+      <w:r>
+        <w:rPr>
+          <w:snapToGrid/>
+          <w:color w:val="000000"/>
+          <w:sz w:val="22"/>
+          <w:szCs w:val="22"/>
+          <w:lang w:val="pt-BR" w:eastAsia="pt-BR"/>
+        </w:rPr>
+        <w:t>O gestor seguirá o documento Plano de Gerencia de Riscos.</w:t>
+      </w:r>
+      <w:r>
+        <w:rPr>
+          <w:snapToGrid/>
+          <w:color w:val="000000"/>
+          <w:sz w:val="22"/>
+          <w:szCs w:val="22"/>
+          <w:lang w:val="pt-BR" w:eastAsia="pt-BR"/>
+        </w:rPr>
+        <w:t xml:space="preserve"> </w:t>
+      </w:r>
     </w:p>
     <w:p>
       <w:pPr>
@@ -4036,15 +4370,26 @@
           <w:lang w:val="pt-BR" w:eastAsia="pt-BR"/>
         </w:rPr>
       </w:pPr>
-      <w:r>
-        <w:rPr>
-          <w:snapToGrid/>
-          <w:color w:val="000000"/>
-          <w:sz w:val="22"/>
-          <w:szCs w:val="22"/>
-          <w:lang w:val="pt-BR" w:eastAsia="pt-BR"/>
-        </w:rPr>
-        <w:t>O gestor seguirá o documento Plano de Gerencia das Configurações.</w:t>
+      <w:hyperlink r:id="rId14" w:history="1">
+        <w:r>
+          <w:rPr>
+            <w:rStyle w:val="Hyperlink"/>
+            <w:snapToGrid/>
+            <w:sz w:val="22"/>
+            <w:szCs w:val="22"/>
+            <w:lang w:val="pt-BR" w:eastAsia="pt-BR"/>
+          </w:rPr>
+          <w:t>http://fs.inf.ufg.br/redmine/projects/contpatri-012013-/wiki/Planos</w:t>
+        </w:r>
+      </w:hyperlink>
+      <w:r>
+        <w:rPr>
+          <w:snapToGrid/>
+          <w:sz w:val="22"/>
+          <w:szCs w:val="22"/>
+          <w:lang w:val="pt-BR" w:eastAsia="pt-BR"/>
+        </w:rPr>
+        <w:t xml:space="preserve"> </w:t>
       </w:r>
     </w:p>
     <w:p>
@@ -4060,31 +4405,15 @@
           <w:lang w:val="pt-BR" w:eastAsia="pt-BR"/>
         </w:rPr>
       </w:pPr>
-    </w:p>
-    <w:p>
-      <w:pPr>
-        <w:pStyle w:val="Ttulo2"/>
-        <w:ind w:left="0" w:firstLine="0"/>
-        <w:rPr>
-          <w:rFonts w:ascii="Times New Roman" w:hAnsi="Times New Roman"/>
-          <w:snapToGrid/>
-          <w:sz w:val="22"/>
-          <w:szCs w:val="22"/>
-          <w:lang w:val="pt-BR" w:eastAsia="pt-BR"/>
-        </w:rPr>
-      </w:pPr>
-      <w:bookmarkStart w:id="23" w:name="_Toc356894530"/>
-      <w:r>
-        <w:rPr>
-          <w:rFonts w:ascii="Times New Roman" w:hAnsi="Times New Roman"/>
-          <w:snapToGrid/>
-          <w:sz w:val="22"/>
-          <w:szCs w:val="22"/>
-          <w:lang w:val="pt-BR" w:eastAsia="pt-BR"/>
-        </w:rPr>
-        <w:t>3.11 Requisitos</w:t>
-      </w:r>
-      <w:bookmarkEnd w:id="23"/>
+      <w:r>
+        <w:rPr>
+          <w:snapToGrid/>
+          <w:sz w:val="22"/>
+          <w:szCs w:val="22"/>
+          <w:lang w:val="pt-BR" w:eastAsia="pt-BR"/>
+        </w:rPr>
+        <w:br/>
+      </w:r>
     </w:p>
     <w:p>
       <w:pPr>
@@ -4094,12 +4423,35 @@
         <w:spacing w:line="240" w:lineRule="auto"/>
         <w:rPr>
           <w:snapToGrid/>
-          <w:color w:val="000000"/>
-          <w:sz w:val="22"/>
-          <w:szCs w:val="22"/>
-          <w:lang w:val="pt-BR" w:eastAsia="pt-BR"/>
-        </w:rPr>
-      </w:pPr>
+          <w:sz w:val="22"/>
+          <w:szCs w:val="22"/>
+          <w:lang w:val="pt-BR" w:eastAsia="pt-BR"/>
+        </w:rPr>
+      </w:pPr>
+    </w:p>
+    <w:p>
+      <w:pPr>
+        <w:pStyle w:val="Ttulo2"/>
+        <w:rPr>
+          <w:rFonts w:ascii="Times New Roman" w:hAnsi="Times New Roman"/>
+          <w:snapToGrid/>
+          <w:sz w:val="22"/>
+          <w:szCs w:val="22"/>
+          <w:lang w:val="pt-BR" w:eastAsia="pt-BR"/>
+        </w:rPr>
+      </w:pPr>
+      <w:bookmarkStart w:id="23" w:name="_Toc356894529"/>
+      <w:r>
+        <w:rPr>
+          <w:rFonts w:ascii="Times New Roman" w:hAnsi="Times New Roman"/>
+          <w:snapToGrid/>
+          <w:sz w:val="22"/>
+          <w:szCs w:val="22"/>
+          <w:lang w:val="pt-BR" w:eastAsia="pt-BR"/>
+        </w:rPr>
+        <w:t>3.10 Configuração</w:t>
+      </w:r>
+      <w:bookmarkEnd w:id="23"/>
     </w:p>
     <w:p>
       <w:pPr>
@@ -4109,21 +4461,12 @@
         <w:spacing w:line="240" w:lineRule="auto"/>
         <w:rPr>
           <w:snapToGrid/>
-          <w:sz w:val="22"/>
-          <w:szCs w:val="22"/>
-          <w:lang w:val="pt-BR" w:eastAsia="pt-BR"/>
-        </w:rPr>
-      </w:pPr>
-      <w:r>
-        <w:rPr>
-          <w:snapToGrid/>
           <w:color w:val="000000"/>
           <w:sz w:val="22"/>
           <w:szCs w:val="22"/>
           <w:lang w:val="pt-BR" w:eastAsia="pt-BR"/>
         </w:rPr>
-        <w:t xml:space="preserve">O projeto utilizará os documentos de Requisitos que estão devidamente organizados no repositório do projeto. </w:t>
-      </w:r>
+      </w:pPr>
     </w:p>
     <w:p>
       <w:pPr>
@@ -4133,35 +4476,22 @@
         <w:spacing w:line="240" w:lineRule="auto"/>
         <w:rPr>
           <w:snapToGrid/>
-          <w:sz w:val="22"/>
-          <w:szCs w:val="22"/>
-          <w:lang w:val="pt-BR" w:eastAsia="pt-BR"/>
-        </w:rPr>
-      </w:pPr>
-    </w:p>
-    <w:p>
-      <w:pPr>
-        <w:pStyle w:val="Ttulo2"/>
-        <w:rPr>
-          <w:rFonts w:ascii="Times New Roman" w:hAnsi="Times New Roman"/>
-          <w:snapToGrid/>
-          <w:sz w:val="22"/>
-          <w:szCs w:val="22"/>
-          <w:lang w:val="pt-BR" w:eastAsia="pt-BR"/>
-        </w:rPr>
-      </w:pPr>
-      <w:bookmarkStart w:id="24" w:name="_Toc356894531"/>
-      <w:r>
-        <w:rPr>
-          <w:rFonts w:ascii="Times New Roman" w:hAnsi="Times New Roman"/>
-          <w:snapToGrid/>
-          <w:sz w:val="22"/>
-          <w:szCs w:val="22"/>
-          <w:lang w:val="pt-BR" w:eastAsia="pt-BR"/>
-        </w:rPr>
-        <w:t>3.12 Reutilização</w:t>
-      </w:r>
-      <w:bookmarkEnd w:id="24"/>
+          <w:color w:val="000000"/>
+          <w:sz w:val="22"/>
+          <w:szCs w:val="22"/>
+          <w:lang w:val="pt-BR" w:eastAsia="pt-BR"/>
+        </w:rPr>
+      </w:pPr>
+      <w:r>
+        <w:rPr>
+          <w:snapToGrid/>
+          <w:color w:val="000000"/>
+          <w:sz w:val="22"/>
+          <w:szCs w:val="22"/>
+          <w:lang w:val="pt-BR" w:eastAsia="pt-BR"/>
+        </w:rPr>
+        <w:t>O gestor seguirá o documento Plano de Gerencia das Configurações.</w:t>
+      </w:r>
     </w:p>
     <w:p>
       <w:pPr>
@@ -4176,6 +4506,17 @@
           <w:lang w:val="pt-BR" w:eastAsia="pt-BR"/>
         </w:rPr>
       </w:pPr>
+      <w:hyperlink r:id="rId15" w:history="1">
+        <w:r>
+          <w:rPr>
+            <w:rStyle w:val="Hyperlink"/>
+            <w:sz w:val="22"/>
+            <w:szCs w:val="22"/>
+            <w:lang w:val="pt-BR"/>
+          </w:rPr>
+          <w:t>http://fs.inf.ufg.br/redmine/projects/contpatri-012013-/wiki/Artefatos_de_GCO</w:t>
+        </w:r>
+      </w:hyperlink>
     </w:p>
     <w:p>
       <w:pPr>
@@ -4190,28 +4531,11 @@
           <w:lang w:val="pt-BR" w:eastAsia="pt-BR"/>
         </w:rPr>
       </w:pPr>
-      <w:r>
-        <w:rPr>
-          <w:snapToGrid/>
-          <w:sz w:val="22"/>
-          <w:szCs w:val="22"/>
-          <w:lang w:val="pt-BR" w:eastAsia="pt-BR"/>
-        </w:rPr>
-        <w:t>Quando necessário a reutilização será comunicada, bem como as licenças e autorizações serão devidamente analisadas e comunicadas.</w:t>
-      </w:r>
-      <w:r>
-        <w:rPr>
-          <w:snapToGrid/>
-          <w:sz w:val="22"/>
-          <w:szCs w:val="22"/>
-          <w:lang w:val="pt-BR" w:eastAsia="pt-BR"/>
-        </w:rPr>
-        <w:br/>
-      </w:r>
     </w:p>
     <w:p>
       <w:pPr>
         <w:pStyle w:val="Ttulo2"/>
+        <w:ind w:left="0" w:firstLine="0"/>
         <w:rPr>
           <w:rFonts w:ascii="Times New Roman" w:hAnsi="Times New Roman"/>
           <w:snapToGrid/>
@@ -4220,7 +4544,7 @@
           <w:lang w:val="pt-BR" w:eastAsia="pt-BR"/>
         </w:rPr>
       </w:pPr>
-      <w:bookmarkStart w:id="25" w:name="_Toc356894532"/>
+      <w:bookmarkStart w:id="24" w:name="_Toc356894530"/>
       <w:r>
         <w:rPr>
           <w:rFonts w:ascii="Times New Roman" w:hAnsi="Times New Roman"/>
@@ -4229,9 +4553,9 @@
           <w:szCs w:val="22"/>
           <w:lang w:val="pt-BR" w:eastAsia="pt-BR"/>
         </w:rPr>
-        <w:t>3.13 Medição</w:t>
-      </w:r>
-      <w:bookmarkEnd w:id="25"/>
+        <w:t>3.11 Requisitos</w:t>
+      </w:r>
+      <w:bookmarkEnd w:id="24"/>
     </w:p>
     <w:p>
       <w:pPr>
@@ -4269,7 +4593,7 @@
           <w:szCs w:val="22"/>
           <w:lang w:val="pt-BR" w:eastAsia="pt-BR"/>
         </w:rPr>
-        <w:t>O gestor seguirá o documento Plano de Gerência de Medição.</w:t>
+        <w:t xml:space="preserve">O projeto utilizará os documentos de Requisitos que estão devidamente organizados no repositório do projeto. </w:t>
       </w:r>
     </w:p>
     <w:p>
@@ -4285,30 +4609,27 @@
           <w:lang w:val="pt-BR" w:eastAsia="pt-BR"/>
         </w:rPr>
       </w:pPr>
-    </w:p>
-    <w:p>
-      <w:pPr>
-        <w:pStyle w:val="Ttulo2"/>
-        <w:rPr>
-          <w:rFonts w:ascii="Times New Roman" w:hAnsi="Times New Roman"/>
-          <w:snapToGrid/>
-          <w:sz w:val="22"/>
-          <w:szCs w:val="22"/>
-          <w:lang w:val="pt-BR" w:eastAsia="pt-BR"/>
-        </w:rPr>
-      </w:pPr>
-      <w:bookmarkStart w:id="26" w:name="_Toc356894533"/>
-      <w:r>
-        <w:rPr>
-          <w:rFonts w:ascii="Times New Roman" w:hAnsi="Times New Roman"/>
-          <w:snapToGrid/>
-          <w:sz w:val="22"/>
-          <w:szCs w:val="22"/>
-          <w:lang w:val="pt-BR" w:eastAsia="pt-BR"/>
-        </w:rPr>
-        <w:t>3.14 Qualidade de Processo</w:t>
-      </w:r>
-      <w:bookmarkEnd w:id="26"/>
+      <w:hyperlink r:id="rId16" w:history="1">
+        <w:r>
+          <w:rPr>
+            <w:rStyle w:val="Hyperlink"/>
+            <w:snapToGrid/>
+            <w:sz w:val="22"/>
+            <w:szCs w:val="22"/>
+            <w:lang w:val="pt-BR" w:eastAsia="pt-BR"/>
+          </w:rPr>
+          <w:t>http://fs.inf.ufg.br/redmine/projects/contpatri-012013-/wiki/Artefatos_de_GRE</w:t>
+        </w:r>
+      </w:hyperlink>
+      <w:r>
+        <w:rPr>
+          <w:snapToGrid/>
+          <w:sz w:val="22"/>
+          <w:szCs w:val="22"/>
+          <w:lang w:val="pt-BR" w:eastAsia="pt-BR"/>
+        </w:rPr>
+        <w:t xml:space="preserve"> </w:t>
+      </w:r>
     </w:p>
     <w:p>
       <w:pPr>
@@ -4318,12 +4639,35 @@
         <w:spacing w:line="240" w:lineRule="auto"/>
         <w:rPr>
           <w:snapToGrid/>
-          <w:color w:val="000000"/>
-          <w:sz w:val="22"/>
-          <w:szCs w:val="22"/>
-          <w:lang w:val="pt-BR" w:eastAsia="pt-BR"/>
-        </w:rPr>
-      </w:pPr>
+          <w:sz w:val="22"/>
+          <w:szCs w:val="22"/>
+          <w:lang w:val="pt-BR" w:eastAsia="pt-BR"/>
+        </w:rPr>
+      </w:pPr>
+    </w:p>
+    <w:p>
+      <w:pPr>
+        <w:pStyle w:val="Ttulo2"/>
+        <w:rPr>
+          <w:rFonts w:ascii="Times New Roman" w:hAnsi="Times New Roman"/>
+          <w:snapToGrid/>
+          <w:sz w:val="22"/>
+          <w:szCs w:val="22"/>
+          <w:lang w:val="pt-BR" w:eastAsia="pt-BR"/>
+        </w:rPr>
+      </w:pPr>
+      <w:bookmarkStart w:id="25" w:name="_Toc356894531"/>
+      <w:r>
+        <w:rPr>
+          <w:rFonts w:ascii="Times New Roman" w:hAnsi="Times New Roman"/>
+          <w:snapToGrid/>
+          <w:sz w:val="22"/>
+          <w:szCs w:val="22"/>
+          <w:lang w:val="pt-BR" w:eastAsia="pt-BR"/>
+        </w:rPr>
+        <w:t>3.12 Reutilização</w:t>
+      </w:r>
+      <w:bookmarkEnd w:id="25"/>
     </w:p>
     <w:p>
       <w:pPr>
@@ -4338,16 +4682,6 @@
           <w:lang w:val="pt-BR" w:eastAsia="pt-BR"/>
         </w:rPr>
       </w:pPr>
-      <w:r>
-        <w:rPr>
-          <w:snapToGrid/>
-          <w:color w:val="000000"/>
-          <w:sz w:val="22"/>
-          <w:szCs w:val="22"/>
-          <w:lang w:val="pt-BR" w:eastAsia="pt-BR"/>
-        </w:rPr>
-        <w:t>O gestor seguirá o documento Plano de Gerencia de Qualidade do Processo.</w:t>
-      </w:r>
     </w:p>
     <w:p>
       <w:pPr>
@@ -4362,6 +4696,44 @@
           <w:lang w:val="pt-BR" w:eastAsia="pt-BR"/>
         </w:rPr>
       </w:pPr>
+      <w:r>
+        <w:rPr>
+          <w:snapToGrid/>
+          <w:sz w:val="22"/>
+          <w:szCs w:val="22"/>
+          <w:lang w:val="pt-BR" w:eastAsia="pt-BR"/>
+        </w:rPr>
+        <w:t xml:space="preserve">Quando necessário </w:t>
+      </w:r>
+      <w:proofErr w:type="gramStart"/>
+      <w:r>
+        <w:rPr>
+          <w:snapToGrid/>
+          <w:sz w:val="22"/>
+          <w:szCs w:val="22"/>
+          <w:lang w:val="pt-BR" w:eastAsia="pt-BR"/>
+        </w:rPr>
+        <w:t>a</w:t>
+      </w:r>
+      <w:proofErr w:type="gramEnd"/>
+      <w:r>
+        <w:rPr>
+          <w:snapToGrid/>
+          <w:sz w:val="22"/>
+          <w:szCs w:val="22"/>
+          <w:lang w:val="pt-BR" w:eastAsia="pt-BR"/>
+        </w:rPr>
+        <w:t xml:space="preserve"> reutilização será comunicada, bem como as licenças e autorizações serão devidamente analisadas e comunicadas.</w:t>
+      </w:r>
+      <w:r>
+        <w:rPr>
+          <w:snapToGrid/>
+          <w:sz w:val="22"/>
+          <w:szCs w:val="22"/>
+          <w:lang w:val="pt-BR" w:eastAsia="pt-BR"/>
+        </w:rPr>
+        <w:br/>
+      </w:r>
     </w:p>
     <w:p>
       <w:pPr>
@@ -4374,7 +4746,7 @@
           <w:lang w:val="pt-BR" w:eastAsia="pt-BR"/>
         </w:rPr>
       </w:pPr>
-      <w:bookmarkStart w:id="27" w:name="_Toc356894534"/>
+      <w:bookmarkStart w:id="26" w:name="_Toc356894532"/>
       <w:r>
         <w:rPr>
           <w:rFonts w:ascii="Times New Roman" w:hAnsi="Times New Roman"/>
@@ -4383,10 +4755,255 @@
           <w:szCs w:val="22"/>
           <w:lang w:val="pt-BR" w:eastAsia="pt-BR"/>
         </w:rPr>
+        <w:t>3.13 Medição</w:t>
+      </w:r>
+      <w:bookmarkEnd w:id="26"/>
+    </w:p>
+    <w:p>
+      <w:pPr>
+        <w:widowControl/>
+        <w:autoSpaceDE/>
+        <w:autoSpaceDN/>
+        <w:spacing w:line="240" w:lineRule="auto"/>
+        <w:rPr>
+          <w:snapToGrid/>
+          <w:color w:val="000000"/>
+          <w:sz w:val="22"/>
+          <w:szCs w:val="22"/>
+          <w:lang w:val="pt-BR" w:eastAsia="pt-BR"/>
+        </w:rPr>
+      </w:pPr>
+    </w:p>
+    <w:p>
+      <w:pPr>
+        <w:widowControl/>
+        <w:autoSpaceDE/>
+        <w:autoSpaceDN/>
+        <w:spacing w:line="240" w:lineRule="auto"/>
+        <w:rPr>
+          <w:snapToGrid/>
+          <w:color w:val="000000"/>
+          <w:sz w:val="22"/>
+          <w:szCs w:val="22"/>
+          <w:lang w:val="pt-BR" w:eastAsia="pt-BR"/>
+        </w:rPr>
+      </w:pPr>
+      <w:r>
+        <w:rPr>
+          <w:snapToGrid/>
+          <w:color w:val="000000"/>
+          <w:sz w:val="22"/>
+          <w:szCs w:val="22"/>
+          <w:lang w:val="pt-BR" w:eastAsia="pt-BR"/>
+        </w:rPr>
+        <w:t>O gestor seguirá o documento Plano de Gerência de Medição.</w:t>
+      </w:r>
+      <w:r>
+        <w:rPr>
+          <w:snapToGrid/>
+          <w:color w:val="000000"/>
+          <w:sz w:val="22"/>
+          <w:szCs w:val="22"/>
+          <w:lang w:val="pt-BR" w:eastAsia="pt-BR"/>
+        </w:rPr>
+        <w:t xml:space="preserve"> </w:t>
+      </w:r>
+    </w:p>
+    <w:p>
+      <w:pPr>
+        <w:widowControl/>
+        <w:autoSpaceDE/>
+        <w:autoSpaceDN/>
+        <w:spacing w:line="240" w:lineRule="auto"/>
+        <w:rPr>
+          <w:snapToGrid/>
+          <w:sz w:val="22"/>
+          <w:szCs w:val="22"/>
+          <w:lang w:val="pt-BR" w:eastAsia="pt-BR"/>
+        </w:rPr>
+      </w:pPr>
+      <w:hyperlink r:id="rId17" w:history="1">
+        <w:r>
+          <w:rPr>
+            <w:rStyle w:val="Hyperlink"/>
+            <w:snapToGrid/>
+            <w:sz w:val="22"/>
+            <w:szCs w:val="22"/>
+            <w:lang w:val="pt-BR" w:eastAsia="pt-BR"/>
+          </w:rPr>
+          <w:t>http://fs.inf.ufg.br/redmine/projects/contpatri-012013-/wiki/Artefatos_de_MED</w:t>
+        </w:r>
+      </w:hyperlink>
+      <w:r>
+        <w:rPr>
+          <w:snapToGrid/>
+          <w:sz w:val="22"/>
+          <w:szCs w:val="22"/>
+          <w:lang w:val="pt-BR" w:eastAsia="pt-BR"/>
+        </w:rPr>
+        <w:t xml:space="preserve"> </w:t>
+      </w:r>
+    </w:p>
+    <w:p>
+      <w:pPr>
+        <w:widowControl/>
+        <w:autoSpaceDE/>
+        <w:autoSpaceDN/>
+        <w:spacing w:line="240" w:lineRule="auto"/>
+        <w:rPr>
+          <w:snapToGrid/>
+          <w:sz w:val="22"/>
+          <w:szCs w:val="22"/>
+          <w:lang w:val="pt-BR" w:eastAsia="pt-BR"/>
+        </w:rPr>
+      </w:pPr>
+    </w:p>
+    <w:p>
+      <w:pPr>
+        <w:pStyle w:val="Ttulo2"/>
+        <w:rPr>
+          <w:rFonts w:ascii="Times New Roman" w:hAnsi="Times New Roman"/>
+          <w:snapToGrid/>
+          <w:sz w:val="22"/>
+          <w:szCs w:val="22"/>
+          <w:lang w:val="pt-BR" w:eastAsia="pt-BR"/>
+        </w:rPr>
+      </w:pPr>
+      <w:bookmarkStart w:id="27" w:name="_Toc356894533"/>
+      <w:proofErr w:type="gramStart"/>
+      <w:r>
+        <w:rPr>
+          <w:rFonts w:ascii="Times New Roman" w:hAnsi="Times New Roman"/>
+          <w:snapToGrid/>
+          <w:sz w:val="22"/>
+          <w:szCs w:val="22"/>
+          <w:lang w:val="pt-BR" w:eastAsia="pt-BR"/>
+        </w:rPr>
+        <w:t>3.14 Qualidade</w:t>
+      </w:r>
+      <w:proofErr w:type="gramEnd"/>
+      <w:r>
+        <w:rPr>
+          <w:rFonts w:ascii="Times New Roman" w:hAnsi="Times New Roman"/>
+          <w:snapToGrid/>
+          <w:sz w:val="22"/>
+          <w:szCs w:val="22"/>
+          <w:lang w:val="pt-BR" w:eastAsia="pt-BR"/>
+        </w:rPr>
+        <w:t xml:space="preserve"> de Processo</w:t>
+      </w:r>
+      <w:bookmarkEnd w:id="27"/>
+    </w:p>
+    <w:p>
+      <w:pPr>
+        <w:widowControl/>
+        <w:autoSpaceDE/>
+        <w:autoSpaceDN/>
+        <w:spacing w:line="240" w:lineRule="auto"/>
+        <w:rPr>
+          <w:snapToGrid/>
+          <w:color w:val="000000"/>
+          <w:sz w:val="22"/>
+          <w:szCs w:val="22"/>
+          <w:lang w:val="pt-BR" w:eastAsia="pt-BR"/>
+        </w:rPr>
+      </w:pPr>
+    </w:p>
+    <w:p>
+      <w:pPr>
+        <w:widowControl/>
+        <w:autoSpaceDE/>
+        <w:autoSpaceDN/>
+        <w:spacing w:line="240" w:lineRule="auto"/>
+        <w:rPr>
+          <w:snapToGrid/>
+          <w:sz w:val="22"/>
+          <w:szCs w:val="22"/>
+          <w:lang w:val="pt-BR" w:eastAsia="pt-BR"/>
+        </w:rPr>
+      </w:pPr>
+      <w:r>
+        <w:rPr>
+          <w:snapToGrid/>
+          <w:color w:val="000000"/>
+          <w:sz w:val="22"/>
+          <w:szCs w:val="22"/>
+          <w:lang w:val="pt-BR" w:eastAsia="pt-BR"/>
+        </w:rPr>
+        <w:t>O gestor seguirá o documento Plano de Gerencia de Qualidade do Processo.</w:t>
+      </w:r>
+    </w:p>
+    <w:p>
+      <w:pPr>
+        <w:widowControl/>
+        <w:autoSpaceDE/>
+        <w:autoSpaceDN/>
+        <w:spacing w:line="240" w:lineRule="auto"/>
+        <w:rPr>
+          <w:snapToGrid/>
+          <w:sz w:val="22"/>
+          <w:szCs w:val="22"/>
+          <w:lang w:val="pt-BR" w:eastAsia="pt-BR"/>
+        </w:rPr>
+      </w:pPr>
+      <w:hyperlink r:id="rId18" w:history="1">
+        <w:r>
+          <w:rPr>
+            <w:rStyle w:val="Hyperlink"/>
+            <w:snapToGrid/>
+            <w:sz w:val="22"/>
+            <w:szCs w:val="22"/>
+            <w:lang w:val="pt-BR" w:eastAsia="pt-BR"/>
+          </w:rPr>
+          <w:t>http://fs.inf.ufg.br/redmine/projects/contpatri-012013-/wiki/Artefatos_de_GQA</w:t>
+        </w:r>
+      </w:hyperlink>
+      <w:r>
+        <w:rPr>
+          <w:snapToGrid/>
+          <w:sz w:val="22"/>
+          <w:szCs w:val="22"/>
+          <w:lang w:val="pt-BR" w:eastAsia="pt-BR"/>
+        </w:rPr>
+        <w:t xml:space="preserve"> </w:t>
+      </w:r>
+    </w:p>
+    <w:p>
+      <w:pPr>
+        <w:widowControl/>
+        <w:autoSpaceDE/>
+        <w:autoSpaceDN/>
+        <w:spacing w:line="240" w:lineRule="auto"/>
+        <w:rPr>
+          <w:snapToGrid/>
+          <w:sz w:val="22"/>
+          <w:szCs w:val="22"/>
+          <w:lang w:val="pt-BR" w:eastAsia="pt-BR"/>
+        </w:rPr>
+      </w:pPr>
+    </w:p>
+    <w:p>
+      <w:pPr>
+        <w:pStyle w:val="Ttulo2"/>
+        <w:rPr>
+          <w:rFonts w:ascii="Times New Roman" w:hAnsi="Times New Roman"/>
+          <w:snapToGrid/>
+          <w:sz w:val="22"/>
+          <w:szCs w:val="22"/>
+          <w:lang w:val="pt-BR" w:eastAsia="pt-BR"/>
+        </w:rPr>
+      </w:pPr>
+      <w:bookmarkStart w:id="28" w:name="_Toc356894534"/>
+      <w:r>
+        <w:rPr>
+          <w:rFonts w:ascii="Times New Roman" w:hAnsi="Times New Roman"/>
+          <w:snapToGrid/>
+          <w:sz w:val="22"/>
+          <w:szCs w:val="22"/>
+          <w:lang w:val="pt-BR" w:eastAsia="pt-BR"/>
+        </w:rPr>
         <w:t>3.15 Testes</w:t>
       </w:r>
-      <w:bookmarkStart w:id="28" w:name="_GoBack"/>
-      <w:bookmarkEnd w:id="27"/>
       <w:bookmarkEnd w:id="28"/>
     </w:p>
     <w:p>
@@ -4396,6 +5013,7 @@
           <w:rFonts w:ascii="Times New Roman" w:hAnsi="Times New Roman"/>
           <w:b w:val="0"/>
           <w:snapToGrid/>
+          <w:color w:val="000000"/>
           <w:sz w:val="22"/>
           <w:szCs w:val="22"/>
           <w:lang w:val="pt-BR" w:eastAsia="pt-BR"/>
@@ -4417,7 +5035,36 @@
     <w:p>
       <w:pPr>
         <w:rPr>
-          <w:rFonts w:ascii="Arial" w:hAnsi="Arial" w:cs="Arial"/>
+          <w:sz w:val="22"/>
+          <w:szCs w:val="22"/>
+          <w:lang w:val="pt-BR" w:eastAsia="pt-BR"/>
+        </w:rPr>
+      </w:pPr>
+      <w:hyperlink r:id="rId19" w:history="1">
+        <w:r>
+          <w:rPr>
+            <w:rStyle w:val="Hyperlink"/>
+            <w:sz w:val="22"/>
+            <w:szCs w:val="22"/>
+            <w:lang w:val="pt-BR" w:eastAsia="pt-BR"/>
+          </w:rPr>
+          <w:t>http://fs.inf.ufg.br/redmine/projects/contpatri-012013-/wiki/Plano_de_Testes</w:t>
+        </w:r>
+      </w:hyperlink>
+      <w:r>
+        <w:rPr>
+          <w:sz w:val="22"/>
+          <w:szCs w:val="22"/>
+          <w:lang w:val="pt-BR" w:eastAsia="pt-BR"/>
+        </w:rPr>
+        <w:t xml:space="preserve"> </w:t>
+      </w:r>
+    </w:p>
+    <w:p>
+      <w:pPr>
+        <w:rPr>
+          <w:sz w:val="22"/>
+          <w:szCs w:val="22"/>
           <w:lang w:val="pt-BR"/>
         </w:rPr>
       </w:pPr>
@@ -4430,13 +5077,13 @@
         </w:rPr>
         <w:br/>
       </w:r>
-      <w:bookmarkEnd w:id="2"/>
       <w:bookmarkEnd w:id="3"/>
       <w:bookmarkEnd w:id="4"/>
+      <w:bookmarkEnd w:id="5"/>
     </w:p>
     <w:sectPr>
-      <w:headerReference w:type="default" r:id="rId8"/>
-      <w:footerReference w:type="default" r:id="rId9"/>
+      <w:headerReference w:type="default" r:id="rId20"/>
+      <w:footerReference w:type="default" r:id="rId21"/>
       <w:pgSz w:w="12240" w:h="15840" w:code="1"/>
       <w:pgMar w:top="1417" w:right="1440" w:bottom="1417" w:left="1440" w:header="720" w:footer="720" w:gutter="0"/>
       <w:cols w:space="720"/>
@@ -4446,8 +5093,8 @@
 </file>
 
 <file path=word/endnotes.xml><?xml version="1.0" encoding="utf-8"?>
-<w:endnotes xmlns:ve="http://schemas.openxmlformats.org/markup-compatibility/2006" xmlns:o="urn:schemas-microsoft-com:office:office" xmlns:r="http://schemas.openxmlformats.org/officeDocument/2006/relationships" xmlns:m="http://schemas.openxmlformats.org/officeDocument/2006/math" xmlns:v="urn:schemas-microsoft-com:vml" xmlns:wp="http://schemas.openxmlformats.org/drawingml/2006/wordprocessingDrawing" xmlns:w10="urn:schemas-microsoft-com:office:word" xmlns:w="http://schemas.openxmlformats.org/wordprocessingml/2006/main" xmlns:wne="http://schemas.microsoft.com/office/word/2006/wordml">
-  <w:endnote w:type="separator" w:id="0">
+<w:endnotes xmlns:wpc="http://schemas.microsoft.com/office/word/2010/wordprocessingCanvas" xmlns:mc="http://schemas.openxmlformats.org/markup-compatibility/2006" xmlns:o="urn:schemas-microsoft-com:office:office" xmlns:r="http://schemas.openxmlformats.org/officeDocument/2006/relationships" xmlns:m="http://schemas.openxmlformats.org/officeDocument/2006/math" xmlns:v="urn:schemas-microsoft-com:vml" xmlns:wp14="http://schemas.microsoft.com/office/word/2010/wordprocessingDrawing" xmlns:wp="http://schemas.openxmlformats.org/drawingml/2006/wordprocessingDrawing" xmlns:w10="urn:schemas-microsoft-com:office:word" xmlns:w="http://schemas.openxmlformats.org/wordprocessingml/2006/main" xmlns:w14="http://schemas.microsoft.com/office/word/2010/wordml" xmlns:wpg="http://schemas.microsoft.com/office/word/2010/wordprocessingGroup" xmlns:wpi="http://schemas.microsoft.com/office/word/2010/wordprocessingInk" xmlns:wne="http://schemas.microsoft.com/office/word/2006/wordml" xmlns:wps="http://schemas.microsoft.com/office/word/2010/wordprocessingShape" mc:Ignorable="w14 wp14">
+  <w:endnote w:type="separator" w:id="-1">
     <w:p>
       <w:pPr>
         <w:spacing w:line="240" w:lineRule="auto"/>
@@ -4457,7 +5104,7 @@
       </w:r>
     </w:p>
   </w:endnote>
-  <w:endnote w:type="continuationSeparator" w:id="1">
+  <w:endnote w:type="continuationSeparator" w:id="0">
     <w:p>
       <w:pPr>
         <w:spacing w:line="240" w:lineRule="auto"/>
@@ -4471,7 +5118,7 @@
 </file>
 
 <file path=word/footer1.xml><?xml version="1.0" encoding="utf-8"?>
-<w:ftr xmlns:ve="http://schemas.openxmlformats.org/markup-compatibility/2006" xmlns:o="urn:schemas-microsoft-com:office:office" xmlns:r="http://schemas.openxmlformats.org/officeDocument/2006/relationships" xmlns:m="http://schemas.openxmlformats.org/officeDocument/2006/math" xmlns:v="urn:schemas-microsoft-com:vml" xmlns:wp="http://schemas.openxmlformats.org/drawingml/2006/wordprocessingDrawing" xmlns:w10="urn:schemas-microsoft-com:office:word" xmlns:w="http://schemas.openxmlformats.org/wordprocessingml/2006/main" xmlns:wne="http://schemas.microsoft.com/office/word/2006/wordml">
+<w:ftr xmlns:wpc="http://schemas.microsoft.com/office/word/2010/wordprocessingCanvas" xmlns:mc="http://schemas.openxmlformats.org/markup-compatibility/2006" xmlns:o="urn:schemas-microsoft-com:office:office" xmlns:r="http://schemas.openxmlformats.org/officeDocument/2006/relationships" xmlns:m="http://schemas.openxmlformats.org/officeDocument/2006/math" xmlns:v="urn:schemas-microsoft-com:vml" xmlns:wp14="http://schemas.microsoft.com/office/word/2010/wordprocessingDrawing" xmlns:wp="http://schemas.openxmlformats.org/drawingml/2006/wordprocessingDrawing" xmlns:w10="urn:schemas-microsoft-com:office:word" xmlns:w="http://schemas.openxmlformats.org/wordprocessingml/2006/main" xmlns:w14="http://schemas.microsoft.com/office/word/2010/wordml" xmlns:wpg="http://schemas.microsoft.com/office/word/2010/wordprocessingGroup" xmlns:wpi="http://schemas.microsoft.com/office/word/2010/wordprocessingInk" xmlns:wne="http://schemas.microsoft.com/office/word/2006/wordml" xmlns:wps="http://schemas.microsoft.com/office/word/2010/wordprocessingShape" mc:Ignorable="w14 wp14">
   <w:tbl>
     <w:tblPr>
       <w:tblW w:w="0" w:type="auto"/>
@@ -4484,7 +5131,7 @@
         <w:insideV w:val="single" w:sz="6" w:space="0" w:color="auto"/>
       </w:tblBorders>
       <w:tblLayout w:type="fixed"/>
-      <w:tblLook w:val="0000"/>
+      <w:tblLook w:val="0000" w:firstRow="0" w:lastRow="0" w:firstColumn="0" w:lastColumn="0" w:noHBand="0" w:noVBand="0"/>
     </w:tblPr>
     <w:tblGrid>
       <w:gridCol w:w="3162"/>
@@ -4613,7 +5260,7 @@
               <w:noProof/>
               <w:lang w:val="pt-BR"/>
             </w:rPr>
-            <w:t>2</w:t>
+            <w:t>3</w:t>
           </w:r>
           <w:r>
             <w:rPr>
@@ -4629,15 +5276,29 @@
             </w:rPr>
             <w:t xml:space="preserve"> de </w:t>
           </w:r>
-          <w:fldSimple w:instr=" NUMPAGES  \* MERGEFORMAT ">
-            <w:r>
-              <w:rPr>
-                <w:rStyle w:val="Nmerodepgina"/>
-                <w:noProof/>
-              </w:rPr>
-              <w:t>6</w:t>
-            </w:r>
-          </w:fldSimple>
+          <w:r>
+            <w:fldChar w:fldCharType="begin"/>
+          </w:r>
+          <w:r>
+            <w:instrText xml:space="preserve"> NUMPAGES  \* MERGEFORMAT </w:instrText>
+          </w:r>
+          <w:r>
+            <w:fldChar w:fldCharType="separate"/>
+          </w:r>
+          <w:r>
+            <w:rPr>
+              <w:rStyle w:val="Nmerodepgina"/>
+              <w:noProof/>
+            </w:rPr>
+            <w:t>6</w:t>
+          </w:r>
+          <w:r>
+            <w:rPr>
+              <w:rStyle w:val="Nmerodepgina"/>
+              <w:noProof/>
+            </w:rPr>
+            <w:fldChar w:fldCharType="end"/>
+          </w:r>
         </w:p>
       </w:tc>
     </w:tr>
@@ -4654,8 +5315,8 @@
 </file>
 
 <file path=word/footnotes.xml><?xml version="1.0" encoding="utf-8"?>
-<w:footnotes xmlns:ve="http://schemas.openxmlformats.org/markup-compatibility/2006" xmlns:o="urn:schemas-microsoft-com:office:office" xmlns:r="http://schemas.openxmlformats.org/officeDocument/2006/relationships" xmlns:m="http://schemas.openxmlformats.org/officeDocument/2006/math" xmlns:v="urn:schemas-microsoft-com:vml" xmlns:wp="http://schemas.openxmlformats.org/drawingml/2006/wordprocessingDrawing" xmlns:w10="urn:schemas-microsoft-com:office:word" xmlns:w="http://schemas.openxmlformats.org/wordprocessingml/2006/main" xmlns:wne="http://schemas.microsoft.com/office/word/2006/wordml">
-  <w:footnote w:type="separator" w:id="0">
+<w:footnotes xmlns:wpc="http://schemas.microsoft.com/office/word/2010/wordprocessingCanvas" xmlns:mc="http://schemas.openxmlformats.org/markup-compatibility/2006" xmlns:o="urn:schemas-microsoft-com:office:office" xmlns:r="http://schemas.openxmlformats.org/officeDocument/2006/relationships" xmlns:m="http://schemas.openxmlformats.org/officeDocument/2006/math" xmlns:v="urn:schemas-microsoft-com:vml" xmlns:wp14="http://schemas.microsoft.com/office/word/2010/wordprocessingDrawing" xmlns:wp="http://schemas.openxmlformats.org/drawingml/2006/wordprocessingDrawing" xmlns:w10="urn:schemas-microsoft-com:office:word" xmlns:w="http://schemas.openxmlformats.org/wordprocessingml/2006/main" xmlns:w14="http://schemas.microsoft.com/office/word/2010/wordml" xmlns:wpg="http://schemas.microsoft.com/office/word/2010/wordprocessingGroup" xmlns:wpi="http://schemas.microsoft.com/office/word/2010/wordprocessingInk" xmlns:wne="http://schemas.microsoft.com/office/word/2006/wordml" xmlns:wps="http://schemas.microsoft.com/office/word/2010/wordprocessingShape" mc:Ignorable="w14 wp14">
+  <w:footnote w:type="separator" w:id="-1">
     <w:p>
       <w:pPr>
         <w:spacing w:line="240" w:lineRule="auto"/>
@@ -4665,7 +5326,7 @@
       </w:r>
     </w:p>
   </w:footnote>
-  <w:footnote w:type="continuationSeparator" w:id="1">
+  <w:footnote w:type="continuationSeparator" w:id="0">
     <w:p>
       <w:pPr>
         <w:spacing w:line="240" w:lineRule="auto"/>
@@ -4679,7 +5340,7 @@
 </file>
 
 <file path=word/header1.xml><?xml version="1.0" encoding="utf-8"?>
-<w:hdr xmlns:ve="http://schemas.openxmlformats.org/markup-compatibility/2006" xmlns:o="urn:schemas-microsoft-com:office:office" xmlns:r="http://schemas.openxmlformats.org/officeDocument/2006/relationships" xmlns:m="http://schemas.openxmlformats.org/officeDocument/2006/math" xmlns:v="urn:schemas-microsoft-com:vml" xmlns:wp="http://schemas.openxmlformats.org/drawingml/2006/wordprocessingDrawing" xmlns:w10="urn:schemas-microsoft-com:office:word" xmlns:w="http://schemas.openxmlformats.org/wordprocessingml/2006/main" xmlns:wne="http://schemas.microsoft.com/office/word/2006/wordml">
+<w:hdr xmlns:wpc="http://schemas.microsoft.com/office/word/2010/wordprocessingCanvas" xmlns:mc="http://schemas.openxmlformats.org/markup-compatibility/2006" xmlns:o="urn:schemas-microsoft-com:office:office" xmlns:r="http://schemas.openxmlformats.org/officeDocument/2006/relationships" xmlns:m="http://schemas.openxmlformats.org/officeDocument/2006/math" xmlns:v="urn:schemas-microsoft-com:vml" xmlns:wp14="http://schemas.microsoft.com/office/word/2010/wordprocessingDrawing" xmlns:wp="http://schemas.openxmlformats.org/drawingml/2006/wordprocessingDrawing" xmlns:w10="urn:schemas-microsoft-com:office:word" xmlns:w="http://schemas.openxmlformats.org/wordprocessingml/2006/main" xmlns:w14="http://schemas.microsoft.com/office/word/2010/wordml" xmlns:wpg="http://schemas.microsoft.com/office/word/2010/wordprocessingGroup" xmlns:wpi="http://schemas.microsoft.com/office/word/2010/wordprocessingInk" xmlns:wne="http://schemas.microsoft.com/office/word/2006/wordml" xmlns:wps="http://schemas.microsoft.com/office/word/2010/wordprocessingShape" mc:Ignorable="w14 wp14">
   <w:p>
     <w:pPr>
       <w:pStyle w:val="Cabealho"/>
@@ -4712,7 +5373,7 @@
                   <a:blip r:embed="rId1">
                     <a:extLst>
                       <a:ext uri="{28A0092B-C50C-407E-A947-70E740481C1C}">
-                        <a14:useLocalDpi xmlns="" xmlns:wpc="http://schemas.microsoft.com/office/word/2010/wordprocessingCanvas" xmlns:mc="http://schemas.openxmlformats.org/markup-compatibility/2006" xmlns:o="urn:schemas-microsoft-com:office:office" xmlns:v="urn:schemas-microsoft-com:vml" xmlns:wp14="http://schemas.microsoft.com/office/word/2010/wordprocessingDrawing" xmlns:w10="urn:schemas-microsoft-com:office:word" xmlns:w="http://schemas.openxmlformats.org/wordprocessingml/2006/main" xmlns:w14="http://schemas.microsoft.com/office/word/2010/wordml" xmlns:wpg="http://schemas.microsoft.com/office/word/2010/wordprocessingGroup" xmlns:wpi="http://schemas.microsoft.com/office/word/2010/wordprocessingInk" xmlns:wps="http://schemas.microsoft.com/office/word/2010/wordprocessingShape" xmlns:a14="http://schemas.microsoft.com/office/drawing/2010/main" val="0"/>
+                        <a14:useLocalDpi xmlns:a14="http://schemas.microsoft.com/office/drawing/2010/main" val="0"/>
                       </a:ext>
                     </a:extLst>
                   </a:blip>
@@ -4775,7 +5436,7 @@
                   <a:blip r:embed="rId2">
                     <a:extLst>
                       <a:ext uri="{28A0092B-C50C-407E-A947-70E740481C1C}">
-                        <a14:useLocalDpi xmlns="" xmlns:wpc="http://schemas.microsoft.com/office/word/2010/wordprocessingCanvas" xmlns:mc="http://schemas.openxmlformats.org/markup-compatibility/2006" xmlns:o="urn:schemas-microsoft-com:office:office" xmlns:v="urn:schemas-microsoft-com:vml" xmlns:wp14="http://schemas.microsoft.com/office/word/2010/wordprocessingDrawing" xmlns:w10="urn:schemas-microsoft-com:office:word" xmlns:w="http://schemas.openxmlformats.org/wordprocessingml/2006/main" xmlns:w14="http://schemas.microsoft.com/office/word/2010/wordml" xmlns:wpg="http://schemas.microsoft.com/office/word/2010/wordprocessingGroup" xmlns:wpi="http://schemas.microsoft.com/office/word/2010/wordprocessingInk" xmlns:wps="http://schemas.microsoft.com/office/word/2010/wordprocessingShape" xmlns:a14="http://schemas.microsoft.com/office/drawing/2010/main" val="0"/>
+                        <a14:useLocalDpi xmlns:a14="http://schemas.microsoft.com/office/drawing/2010/main" val="0"/>
                       </a:ext>
                     </a:extLst>
                   </a:blip>
@@ -4808,7 +5469,7 @@
 </file>
 
 <file path=word/header2.xml><?xml version="1.0" encoding="utf-8"?>
-<w:hdr xmlns:ve="http://schemas.openxmlformats.org/markup-compatibility/2006" xmlns:o="urn:schemas-microsoft-com:office:office" xmlns:r="http://schemas.openxmlformats.org/officeDocument/2006/relationships" xmlns:m="http://schemas.openxmlformats.org/officeDocument/2006/math" xmlns:v="urn:schemas-microsoft-com:vml" xmlns:wp="http://schemas.openxmlformats.org/drawingml/2006/wordprocessingDrawing" xmlns:w10="urn:schemas-microsoft-com:office:word" xmlns:w="http://schemas.openxmlformats.org/wordprocessingml/2006/main" xmlns:wne="http://schemas.microsoft.com/office/word/2006/wordml">
+<w:hdr xmlns:wpc="http://schemas.microsoft.com/office/word/2010/wordprocessingCanvas" xmlns:mc="http://schemas.openxmlformats.org/markup-compatibility/2006" xmlns:o="urn:schemas-microsoft-com:office:office" xmlns:r="http://schemas.openxmlformats.org/officeDocument/2006/relationships" xmlns:m="http://schemas.openxmlformats.org/officeDocument/2006/math" xmlns:v="urn:schemas-microsoft-com:vml" xmlns:wp14="http://schemas.microsoft.com/office/word/2010/wordprocessingDrawing" xmlns:wp="http://schemas.openxmlformats.org/drawingml/2006/wordprocessingDrawing" xmlns:w10="urn:schemas-microsoft-com:office:word" xmlns:w="http://schemas.openxmlformats.org/wordprocessingml/2006/main" xmlns:w14="http://schemas.microsoft.com/office/word/2010/wordml" xmlns:wpg="http://schemas.microsoft.com/office/word/2010/wordprocessingGroup" xmlns:wpi="http://schemas.microsoft.com/office/word/2010/wordprocessingInk" xmlns:wne="http://schemas.microsoft.com/office/word/2006/wordml" xmlns:wps="http://schemas.microsoft.com/office/word/2010/wordprocessingShape" mc:Ignorable="w14 wp14">
   <w:tbl>
     <w:tblPr>
       <w:tblW w:w="0" w:type="auto"/>
@@ -4821,7 +5482,7 @@
         <w:insideV w:val="single" w:sz="6" w:space="0" w:color="auto"/>
       </w:tblBorders>
       <w:tblLayout w:type="fixed"/>
-      <w:tblLook w:val="0000"/>
+      <w:tblLook w:val="0000" w:firstRow="0" w:lastRow="0" w:firstColumn="0" w:lastColumn="0" w:noHBand="0" w:noVBand="0"/>
     </w:tblPr>
     <w:tblGrid>
       <w:gridCol w:w="6379"/>
@@ -4839,11 +5500,21 @@
           </w:tcBorders>
         </w:tcPr>
         <w:p>
-          <w:fldSimple w:instr=" SUBJECT  \* MERGEFORMAT ">
-            <w:r>
-              <w:t>CONTPATRI</w:t>
-            </w:r>
-          </w:fldSimple>
+          <w:r>
+            <w:fldChar w:fldCharType="begin"/>
+          </w:r>
+          <w:r>
+            <w:instrText xml:space="preserve"> SUBJECT  \* MERGEFORMAT </w:instrText>
+          </w:r>
+          <w:r>
+            <w:fldChar w:fldCharType="separate"/>
+          </w:r>
+          <w:r>
+            <w:t>CONTPATRI</w:t>
+          </w:r>
+          <w:r>
+            <w:fldChar w:fldCharType="end"/>
+          </w:r>
         </w:p>
       </w:tc>
       <w:tc>
@@ -4871,7 +5542,7 @@
             <w:t>Versão:</w:t>
           </w:r>
           <w:r>
-            <w:t xml:space="preserve"> 1.0</w:t>
+            <w:t xml:space="preserve"> 1.2</w:t>
           </w:r>
         </w:p>
       </w:tc>
@@ -4933,7 +5604,7 @@
             <w:rPr>
               <w:lang w:val="pt-BR"/>
             </w:rPr>
-            <w:t>21</w:t>
+            <w:t>28</w:t>
           </w:r>
           <w:r>
             <w:rPr>
@@ -4962,6 +5633,7 @@
               <w:lang w:val="pt-BR"/>
             </w:rPr>
           </w:pPr>
+          <w:proofErr w:type="gramStart"/>
           <w:r>
             <w:rPr>
               <w:lang w:val="pt-BR"/>
@@ -5008,7 +5680,14 @@
             <w:rPr>
               <w:lang w:val="pt-BR"/>
             </w:rPr>
-            <w:t>_1.0</w:t>
+            <w:t>_1</w:t>
+          </w:r>
+          <w:proofErr w:type="gramEnd"/>
+          <w:r>
+            <w:rPr>
+              <w:lang w:val="pt-BR"/>
+            </w:rPr>
+            <w:t>.2</w:t>
           </w:r>
         </w:p>
       </w:tc>
@@ -5026,7 +5705,7 @@
 </file>
 
 <file path=word/numbering.xml><?xml version="1.0" encoding="utf-8"?>
-<w:numbering xmlns:ve="http://schemas.openxmlformats.org/markup-compatibility/2006" xmlns:o="urn:schemas-microsoft-com:office:office" xmlns:r="http://schemas.openxmlformats.org/officeDocument/2006/relationships" xmlns:m="http://schemas.openxmlformats.org/officeDocument/2006/math" xmlns:v="urn:schemas-microsoft-com:vml" xmlns:wp="http://schemas.openxmlformats.org/drawingml/2006/wordprocessingDrawing" xmlns:w10="urn:schemas-microsoft-com:office:word" xmlns:w="http://schemas.openxmlformats.org/wordprocessingml/2006/main" xmlns:wne="http://schemas.microsoft.com/office/word/2006/wordml">
+<w:numbering xmlns:wpc="http://schemas.microsoft.com/office/word/2010/wordprocessingCanvas" xmlns:mc="http://schemas.openxmlformats.org/markup-compatibility/2006" xmlns:o="urn:schemas-microsoft-com:office:office" xmlns:r="http://schemas.openxmlformats.org/officeDocument/2006/relationships" xmlns:m="http://schemas.openxmlformats.org/officeDocument/2006/math" xmlns:v="urn:schemas-microsoft-com:vml" xmlns:wp14="http://schemas.microsoft.com/office/word/2010/wordprocessingDrawing" xmlns:wp="http://schemas.openxmlformats.org/drawingml/2006/wordprocessingDrawing" xmlns:w10="urn:schemas-microsoft-com:office:word" xmlns:w="http://schemas.openxmlformats.org/wordprocessingml/2006/main" xmlns:w14="http://schemas.microsoft.com/office/word/2010/wordml" xmlns:wpg="http://schemas.microsoft.com/office/word/2010/wordprocessingGroup" xmlns:wpi="http://schemas.microsoft.com/office/word/2010/wordprocessingInk" xmlns:wne="http://schemas.microsoft.com/office/word/2006/wordml" xmlns:wps="http://schemas.microsoft.com/office/word/2010/wordprocessingShape" mc:Ignorable="w14 wp14">
   <w:abstractNum w:abstractNumId="0">
     <w:nsid w:val="18716EC7"/>
     <w:multiLevelType w:val="hybridMultilevel"/>
@@ -5472,7 +6151,7 @@
 </file>
 
 <file path=word/styles.xml><?xml version="1.0" encoding="utf-8"?>
-<w:styles xmlns:r="http://schemas.openxmlformats.org/officeDocument/2006/relationships" xmlns:w="http://schemas.openxmlformats.org/wordprocessingml/2006/main">
+<w:styles xmlns:mc="http://schemas.openxmlformats.org/markup-compatibility/2006" xmlns:r="http://schemas.openxmlformats.org/officeDocument/2006/relationships" xmlns:w="http://schemas.openxmlformats.org/wordprocessingml/2006/main" xmlns:w14="http://schemas.microsoft.com/office/word/2010/wordml" mc:Ignorable="w14">
   <w:docDefaults>
     <w:rPrDefault>
       <w:rPr>
@@ -5809,7 +6488,6 @@
     <w:uiPriority w:val="99"/>
     <w:semiHidden/>
     <w:unhideWhenUsed/>
-    <w:qFormat/>
     <w:tblPr>
       <w:tblInd w:w="0" w:type="dxa"/>
       <w:tblCellMar>

</xml_diff>